<commit_message>
Updated Risk Assessment to 'Release'
Fixes #1, Fixes #2
</commit_message>
<xml_diff>
--- a/man/plan/SE_11_PP_06 - Risk Assesment/SE_11_PP_06 - Risk Assessment.docx
+++ b/man/plan/SE_11_PP_06 - Risk Assesment/SE_11_PP_06 - Risk Assessment.docx
@@ -186,16 +186,8 @@
         <w:rPr>
           <w:rFonts w:cs="Arial"/>
         </w:rPr>
-        <w:t xml:space="preserve">Elliot </w:t>
+        <w:t>Elliot Oram</w:t>
       </w:r>
-      <w:proofErr w:type="spellStart"/>
-      <w:r>
-        <w:rPr>
-          <w:rFonts w:cs="Arial"/>
-        </w:rPr>
-        <w:t>Oram</w:t>
-      </w:r>
-      <w:proofErr w:type="spellEnd"/>
       <w:r>
         <w:rPr>
           <w:rFonts w:cs="Arial"/>
@@ -261,21 +253,7 @@
           <w:rFonts w:cs="Arial"/>
         </w:rPr>
         <w:tab/>
-        <w:t xml:space="preserve">Richard </w:t>
-      </w:r>
-      <w:proofErr w:type="spellStart"/>
-      <w:r>
-        <w:rPr>
-          <w:rFonts w:cs="Arial"/>
-        </w:rPr>
-        <w:t>Chowne</w:t>
-      </w:r>
-      <w:proofErr w:type="spellEnd"/>
-      <w:r>
-        <w:rPr>
-          <w:rFonts w:cs="Arial"/>
-        </w:rPr>
-        <w:t xml:space="preserve"> (rhc15)</w:t>
+        <w:t>Richard Chowne (rhc15)</w:t>
       </w:r>
     </w:p>
     <w:p>
@@ -388,7 +366,7 @@
           <w:rFonts w:cs="Arial"/>
           <w:noProof/>
         </w:rPr>
-        <w:t>2014-10-28</w:t>
+        <w:t>2014-10-30</w:t>
       </w:r>
       <w:r>
         <w:rPr>
@@ -442,7 +420,7 @@
             <w:rPr>
               <w:rFonts w:cs="Arial"/>
             </w:rPr>
-            <w:t>1.1</w:t>
+            <w:t>1.2</w:t>
           </w:r>
         </w:sdtContent>
       </w:sdt>
@@ -498,18 +476,10 @@
             <w:rPr>
               <w:rFonts w:cs="Arial"/>
             </w:rPr>
-            <w:t>In Review</w:t>
+            <w:t>Release</w:t>
           </w:r>
         </w:sdtContent>
       </w:sdt>
-    </w:p>
-    <w:p>
-      <w:pPr>
-        <w:rPr>
-          <w:rFonts w:cs="Arial"/>
-          <w:u w:val="single"/>
-        </w:rPr>
-      </w:pPr>
     </w:p>
     <w:p>
       <w:pPr>
@@ -2345,7 +2315,7 @@
     </w:p>
     <w:tbl>
       <w:tblPr>
-        <w:tblW w:w="10902" w:type="dxa"/>
+        <w:tblW w:w="11162" w:type="dxa"/>
         <w:tblInd w:w="-873" w:type="dxa"/>
         <w:tblLayout w:type="fixed"/>
         <w:tblCellMar>
@@ -2357,17 +2327,17 @@
         <w:tblLook w:val="0000" w:firstRow="0" w:lastRow="0" w:firstColumn="0" w:lastColumn="0" w:noHBand="0" w:noVBand="0"/>
       </w:tblPr>
       <w:tblGrid>
-        <w:gridCol w:w="1656"/>
-        <w:gridCol w:w="1091"/>
-        <w:gridCol w:w="941"/>
-        <w:gridCol w:w="655"/>
-        <w:gridCol w:w="1363"/>
+        <w:gridCol w:w="1786"/>
+        <w:gridCol w:w="1221"/>
+        <w:gridCol w:w="960"/>
+        <w:gridCol w:w="709"/>
+        <w:gridCol w:w="1290"/>
         <w:gridCol w:w="5196"/>
       </w:tblGrid>
       <w:tr>
         <w:tc>
           <w:tcPr>
-            <w:tcW w:w="1656" w:type="dxa"/>
+            <w:tcW w:w="1786" w:type="dxa"/>
             <w:tcBorders>
               <w:top w:val="single" w:sz="1" w:space="0" w:color="000000"/>
               <w:left w:val="single" w:sz="1" w:space="0" w:color="000000"/>
@@ -2396,7 +2366,7 @@
         </w:tc>
         <w:tc>
           <w:tcPr>
-            <w:tcW w:w="1091" w:type="dxa"/>
+            <w:tcW w:w="1221" w:type="dxa"/>
             <w:tcBorders>
               <w:top w:val="single" w:sz="1" w:space="0" w:color="000000"/>
               <w:left w:val="single" w:sz="1" w:space="0" w:color="000000"/>
@@ -2425,7 +2395,7 @@
         </w:tc>
         <w:tc>
           <w:tcPr>
-            <w:tcW w:w="941" w:type="dxa"/>
+            <w:tcW w:w="960" w:type="dxa"/>
             <w:tcBorders>
               <w:top w:val="single" w:sz="1" w:space="0" w:color="000000"/>
               <w:left w:val="single" w:sz="1" w:space="0" w:color="000000"/>
@@ -2454,7 +2424,7 @@
         </w:tc>
         <w:tc>
           <w:tcPr>
-            <w:tcW w:w="655" w:type="dxa"/>
+            <w:tcW w:w="709" w:type="dxa"/>
             <w:tcBorders>
               <w:top w:val="single" w:sz="1" w:space="0" w:color="000000"/>
               <w:left w:val="single" w:sz="1" w:space="0" w:color="000000"/>
@@ -2483,7 +2453,7 @@
         </w:tc>
         <w:tc>
           <w:tcPr>
-            <w:tcW w:w="1363" w:type="dxa"/>
+            <w:tcW w:w="1290" w:type="dxa"/>
             <w:tcBorders>
               <w:top w:val="single" w:sz="1" w:space="0" w:color="000000"/>
               <w:left w:val="single" w:sz="1" w:space="0" w:color="000000"/>
@@ -2547,7 +2517,7 @@
         </w:trPr>
         <w:tc>
           <w:tcPr>
-            <w:tcW w:w="1656" w:type="dxa"/>
+            <w:tcW w:w="1786" w:type="dxa"/>
             <w:tcBorders>
               <w:left w:val="single" w:sz="1" w:space="0" w:color="000000"/>
               <w:bottom w:val="single" w:sz="1" w:space="0" w:color="000000"/>
@@ -2575,7 +2545,7 @@
         </w:tc>
         <w:tc>
           <w:tcPr>
-            <w:tcW w:w="1091" w:type="dxa"/>
+            <w:tcW w:w="1221" w:type="dxa"/>
             <w:tcBorders>
               <w:left w:val="single" w:sz="1" w:space="0" w:color="000000"/>
               <w:bottom w:val="single" w:sz="1" w:space="0" w:color="000000"/>
@@ -2613,7 +2583,7 @@
         </w:tc>
         <w:tc>
           <w:tcPr>
-            <w:tcW w:w="941" w:type="dxa"/>
+            <w:tcW w:w="960" w:type="dxa"/>
             <w:tcBorders>
               <w:left w:val="single" w:sz="1" w:space="0" w:color="000000"/>
               <w:bottom w:val="single" w:sz="1" w:space="0" w:color="000000"/>
@@ -2651,7 +2621,7 @@
         </w:tc>
         <w:tc>
           <w:tcPr>
-            <w:tcW w:w="655" w:type="dxa"/>
+            <w:tcW w:w="709" w:type="dxa"/>
             <w:tcBorders>
               <w:left w:val="single" w:sz="1" w:space="0" w:color="000000"/>
               <w:bottom w:val="single" w:sz="1" w:space="0" w:color="000000"/>
@@ -2689,7 +2659,7 @@
         </w:tc>
         <w:tc>
           <w:tcPr>
-            <w:tcW w:w="1363" w:type="dxa"/>
+            <w:tcW w:w="1290" w:type="dxa"/>
             <w:tcBorders>
               <w:left w:val="single" w:sz="1" w:space="0" w:color="000000"/>
               <w:bottom w:val="single" w:sz="1" w:space="0" w:color="000000"/>
@@ -2745,7 +2715,55 @@
               <w:rPr>
                 <w:rFonts w:cs="Arial"/>
               </w:rPr>
-              <w:t>Transfer the manager's role to the project leader ensuring he is aware of the duties involved in managing the task. Contact the manager with the meeting minutes.</w:t>
+              <w:t xml:space="preserve">Transfer the </w:t>
+            </w:r>
+            <w:r>
+              <w:rPr>
+                <w:rFonts w:cs="Arial"/>
+              </w:rPr>
+              <w:t>Manager</w:t>
+            </w:r>
+            <w:r>
+              <w:rPr>
+                <w:rFonts w:cs="Arial"/>
+              </w:rPr>
+              <w:t xml:space="preserve">'s role to the </w:t>
+            </w:r>
+            <w:r>
+              <w:rPr>
+                <w:rFonts w:cs="Arial"/>
+              </w:rPr>
+              <w:t>Project</w:t>
+            </w:r>
+            <w:r>
+              <w:rPr>
+                <w:rFonts w:cs="Arial"/>
+              </w:rPr>
+              <w:t xml:space="preserve"> </w:t>
+            </w:r>
+            <w:r>
+              <w:rPr>
+                <w:rFonts w:cs="Arial"/>
+              </w:rPr>
+              <w:t>Leader</w:t>
+            </w:r>
+            <w:r>
+              <w:rPr>
+                <w:rFonts w:cs="Arial"/>
+              </w:rPr>
+              <w:t xml:space="preserve"> ensuring he is aware of the duties involved in managing the task. Contact the </w:t>
+            </w:r>
+            <w:r>
+              <w:rPr>
+                <w:rFonts w:cs="Arial"/>
+              </w:rPr>
+              <w:t>Manager</w:t>
+            </w:r>
+            <w:r>
+              <w:rPr>
+                <w:rFonts w:cs="Arial"/>
+              </w:rPr>
+              <w:t xml:space="preserve"> with the meeting minutes.</w:t>
             </w:r>
           </w:p>
         </w:tc>
@@ -2753,7 +2771,7 @@
       <w:tr>
         <w:tc>
           <w:tcPr>
-            <w:tcW w:w="1656" w:type="dxa"/>
+            <w:tcW w:w="1786" w:type="dxa"/>
             <w:tcBorders>
               <w:left w:val="single" w:sz="1" w:space="0" w:color="000000"/>
               <w:bottom w:val="single" w:sz="1" w:space="0" w:color="000000"/>
@@ -2781,7 +2799,7 @@
         </w:tc>
         <w:tc>
           <w:tcPr>
-            <w:tcW w:w="1091" w:type="dxa"/>
+            <w:tcW w:w="1221" w:type="dxa"/>
             <w:tcBorders>
               <w:left w:val="single" w:sz="1" w:space="0" w:color="000000"/>
               <w:bottom w:val="single" w:sz="1" w:space="0" w:color="000000"/>
@@ -2809,7 +2827,7 @@
         </w:tc>
         <w:tc>
           <w:tcPr>
-            <w:tcW w:w="941" w:type="dxa"/>
+            <w:tcW w:w="960" w:type="dxa"/>
             <w:tcBorders>
               <w:left w:val="single" w:sz="1" w:space="0" w:color="000000"/>
               <w:bottom w:val="single" w:sz="1" w:space="0" w:color="000000"/>
@@ -2837,7 +2855,7 @@
         </w:tc>
         <w:tc>
           <w:tcPr>
-            <w:tcW w:w="655" w:type="dxa"/>
+            <w:tcW w:w="709" w:type="dxa"/>
             <w:tcBorders>
               <w:left w:val="single" w:sz="1" w:space="0" w:color="000000"/>
               <w:bottom w:val="single" w:sz="1" w:space="0" w:color="000000"/>
@@ -2865,7 +2883,7 @@
         </w:tc>
         <w:tc>
           <w:tcPr>
-            <w:tcW w:w="1363" w:type="dxa"/>
+            <w:tcW w:w="1290" w:type="dxa"/>
             <w:tcBorders>
               <w:left w:val="single" w:sz="1" w:space="0" w:color="000000"/>
               <w:bottom w:val="single" w:sz="1" w:space="0" w:color="000000"/>
@@ -2919,7 +2937,7 @@
       <w:tr>
         <w:tc>
           <w:tcPr>
-            <w:tcW w:w="1656" w:type="dxa"/>
+            <w:tcW w:w="1786" w:type="dxa"/>
             <w:tcBorders>
               <w:left w:val="single" w:sz="1" w:space="0" w:color="000000"/>
               <w:bottom w:val="single" w:sz="1" w:space="0" w:color="000000"/>
@@ -2947,7 +2965,7 @@
         </w:tc>
         <w:tc>
           <w:tcPr>
-            <w:tcW w:w="1091" w:type="dxa"/>
+            <w:tcW w:w="1221" w:type="dxa"/>
             <w:tcBorders>
               <w:left w:val="single" w:sz="1" w:space="0" w:color="000000"/>
               <w:bottom w:val="single" w:sz="1" w:space="0" w:color="000000"/>
@@ -2975,7 +2993,7 @@
         </w:tc>
         <w:tc>
           <w:tcPr>
-            <w:tcW w:w="941" w:type="dxa"/>
+            <w:tcW w:w="960" w:type="dxa"/>
             <w:tcBorders>
               <w:left w:val="single" w:sz="1" w:space="0" w:color="000000"/>
               <w:bottom w:val="single" w:sz="1" w:space="0" w:color="000000"/>
@@ -3003,7 +3021,7 @@
         </w:tc>
         <w:tc>
           <w:tcPr>
-            <w:tcW w:w="655" w:type="dxa"/>
+            <w:tcW w:w="709" w:type="dxa"/>
             <w:tcBorders>
               <w:left w:val="single" w:sz="1" w:space="0" w:color="000000"/>
               <w:bottom w:val="single" w:sz="1" w:space="0" w:color="000000"/>
@@ -3031,7 +3049,7 @@
         </w:tc>
         <w:tc>
           <w:tcPr>
-            <w:tcW w:w="1363" w:type="dxa"/>
+            <w:tcW w:w="1290" w:type="dxa"/>
             <w:tcBorders>
               <w:left w:val="single" w:sz="1" w:space="0" w:color="000000"/>
               <w:bottom w:val="single" w:sz="1" w:space="0" w:color="000000"/>
@@ -3085,7 +3103,7 @@
       <w:tr>
         <w:tc>
           <w:tcPr>
-            <w:tcW w:w="1656" w:type="dxa"/>
+            <w:tcW w:w="1786" w:type="dxa"/>
             <w:tcBorders>
               <w:left w:val="single" w:sz="1" w:space="0" w:color="000000"/>
               <w:bottom w:val="single" w:sz="1" w:space="0" w:color="000000"/>
@@ -3113,7 +3131,7 @@
         </w:tc>
         <w:tc>
           <w:tcPr>
-            <w:tcW w:w="1091" w:type="dxa"/>
+            <w:tcW w:w="1221" w:type="dxa"/>
             <w:tcBorders>
               <w:left w:val="single" w:sz="1" w:space="0" w:color="000000"/>
               <w:bottom w:val="single" w:sz="1" w:space="0" w:color="000000"/>
@@ -3141,7 +3159,7 @@
         </w:tc>
         <w:tc>
           <w:tcPr>
-            <w:tcW w:w="941" w:type="dxa"/>
+            <w:tcW w:w="960" w:type="dxa"/>
             <w:tcBorders>
               <w:left w:val="single" w:sz="1" w:space="0" w:color="000000"/>
               <w:bottom w:val="single" w:sz="1" w:space="0" w:color="000000"/>
@@ -3169,7 +3187,7 @@
         </w:tc>
         <w:tc>
           <w:tcPr>
-            <w:tcW w:w="655" w:type="dxa"/>
+            <w:tcW w:w="709" w:type="dxa"/>
             <w:tcBorders>
               <w:left w:val="single" w:sz="1" w:space="0" w:color="000000"/>
               <w:bottom w:val="single" w:sz="1" w:space="0" w:color="000000"/>
@@ -3197,7 +3215,7 @@
         </w:tc>
         <w:tc>
           <w:tcPr>
-            <w:tcW w:w="1363" w:type="dxa"/>
+            <w:tcW w:w="1290" w:type="dxa"/>
             <w:tcBorders>
               <w:left w:val="single" w:sz="1" w:space="0" w:color="000000"/>
               <w:bottom w:val="single" w:sz="1" w:space="0" w:color="000000"/>
@@ -3243,7 +3261,19 @@
               <w:rPr>
                 <w:rFonts w:cs="Arial"/>
               </w:rPr>
-              <w:t>Providing that the specific Manager is present, little action should need to be taken other than that which would be if a regular team member was absent. If necessary a temporary Deputy manager will be asked to take over the duties for a meeting.</w:t>
+              <w:t xml:space="preserve">Providing that the specific Manager is present, little action should need to be taken other than that which would be if a regular team member was absent. If necessary a temporary Deputy </w:t>
+            </w:r>
+            <w:r>
+              <w:rPr>
+                <w:rFonts w:cs="Arial"/>
+              </w:rPr>
+              <w:t>Manager</w:t>
+            </w:r>
+            <w:r>
+              <w:rPr>
+                <w:rFonts w:cs="Arial"/>
+              </w:rPr>
+              <w:t xml:space="preserve"> will be asked to take over the duties for a meeting.</w:t>
             </w:r>
           </w:p>
         </w:tc>
@@ -3251,7 +3281,7 @@
       <w:tr>
         <w:tc>
           <w:tcPr>
-            <w:tcW w:w="1656" w:type="dxa"/>
+            <w:tcW w:w="1786" w:type="dxa"/>
             <w:tcBorders>
               <w:left w:val="single" w:sz="1" w:space="0" w:color="000000"/>
               <w:bottom w:val="single" w:sz="1" w:space="0" w:color="000000"/>
@@ -3279,7 +3309,7 @@
         </w:tc>
         <w:tc>
           <w:tcPr>
-            <w:tcW w:w="1091" w:type="dxa"/>
+            <w:tcW w:w="1221" w:type="dxa"/>
             <w:tcBorders>
               <w:left w:val="single" w:sz="1" w:space="0" w:color="000000"/>
               <w:bottom w:val="single" w:sz="1" w:space="0" w:color="000000"/>
@@ -3307,7 +3337,7 @@
         </w:tc>
         <w:tc>
           <w:tcPr>
-            <w:tcW w:w="941" w:type="dxa"/>
+            <w:tcW w:w="960" w:type="dxa"/>
             <w:tcBorders>
               <w:left w:val="single" w:sz="1" w:space="0" w:color="000000"/>
               <w:bottom w:val="single" w:sz="1" w:space="0" w:color="000000"/>
@@ -3335,7 +3365,7 @@
         </w:tc>
         <w:tc>
           <w:tcPr>
-            <w:tcW w:w="655" w:type="dxa"/>
+            <w:tcW w:w="709" w:type="dxa"/>
             <w:tcBorders>
               <w:left w:val="single" w:sz="1" w:space="0" w:color="000000"/>
               <w:bottom w:val="single" w:sz="1" w:space="0" w:color="000000"/>
@@ -3363,7 +3393,7 @@
         </w:tc>
         <w:tc>
           <w:tcPr>
-            <w:tcW w:w="1363" w:type="dxa"/>
+            <w:tcW w:w="1290" w:type="dxa"/>
             <w:tcBorders>
               <w:left w:val="single" w:sz="1" w:space="0" w:color="000000"/>
               <w:bottom w:val="single" w:sz="1" w:space="0" w:color="000000"/>
@@ -3409,7 +3439,19 @@
               <w:rPr>
                 <w:rFonts w:cs="Arial"/>
               </w:rPr>
-              <w:t>Team members are expected to make contact in advance of missing a meeting. Furthermore they should ensure they read the minutes from the meeting and are clear on their upcoming tasks for the week. If multiple meetings are missed and work is not completed, it may become necessary to divide the absent members workload to other team members.</w:t>
+              <w:t>Team members are expected to make contact in advance of missing a meeting. Furthermore</w:t>
+            </w:r>
+            <w:r>
+              <w:rPr>
+                <w:rFonts w:cs="Arial"/>
+              </w:rPr>
+              <w:t>,</w:t>
+            </w:r>
+            <w:r>
+              <w:rPr>
+                <w:rFonts w:cs="Arial"/>
+              </w:rPr>
+              <w:t xml:space="preserve"> they should ensure they read the minutes from the meeting and are clear on their upcoming tasks for the week. If multiple meetings are missed and work is not completed, it may become necessary to divide the absent members workload to other team members.</w:t>
             </w:r>
           </w:p>
         </w:tc>
@@ -3417,7 +3459,7 @@
       <w:tr>
         <w:tc>
           <w:tcPr>
-            <w:tcW w:w="1656" w:type="dxa"/>
+            <w:tcW w:w="1786" w:type="dxa"/>
             <w:tcBorders>
               <w:left w:val="single" w:sz="1" w:space="0" w:color="000000"/>
               <w:bottom w:val="single" w:sz="1" w:space="0" w:color="000000"/>
@@ -3445,7 +3487,7 @@
         </w:tc>
         <w:tc>
           <w:tcPr>
-            <w:tcW w:w="1091" w:type="dxa"/>
+            <w:tcW w:w="1221" w:type="dxa"/>
             <w:tcBorders>
               <w:left w:val="single" w:sz="1" w:space="0" w:color="000000"/>
               <w:bottom w:val="single" w:sz="1" w:space="0" w:color="000000"/>
@@ -3473,7 +3515,7 @@
         </w:tc>
         <w:tc>
           <w:tcPr>
-            <w:tcW w:w="941" w:type="dxa"/>
+            <w:tcW w:w="960" w:type="dxa"/>
             <w:tcBorders>
               <w:left w:val="single" w:sz="1" w:space="0" w:color="000000"/>
               <w:bottom w:val="single" w:sz="1" w:space="0" w:color="000000"/>
@@ -3501,7 +3543,7 @@
         </w:tc>
         <w:tc>
           <w:tcPr>
-            <w:tcW w:w="655" w:type="dxa"/>
+            <w:tcW w:w="709" w:type="dxa"/>
             <w:tcBorders>
               <w:left w:val="single" w:sz="1" w:space="0" w:color="000000"/>
               <w:bottom w:val="single" w:sz="1" w:space="0" w:color="000000"/>
@@ -3529,7 +3571,7 @@
         </w:tc>
         <w:tc>
           <w:tcPr>
-            <w:tcW w:w="1363" w:type="dxa"/>
+            <w:tcW w:w="1290" w:type="dxa"/>
             <w:tcBorders>
               <w:left w:val="single" w:sz="1" w:space="0" w:color="000000"/>
               <w:bottom w:val="single" w:sz="1" w:space="0" w:color="000000"/>
@@ -3575,7 +3617,43 @@
               <w:rPr>
                 <w:rFonts w:cs="Arial"/>
               </w:rPr>
-              <w:t>Attempt to contact the member in question in person. If no contact can be made then inform the project manager of the situation. The project Manager should then carry out appropriate action regarding the continued absence.</w:t>
+              <w:t xml:space="preserve">Attempt to contact the member in question in person. If no contact can be made then inform the </w:t>
+            </w:r>
+            <w:r>
+              <w:rPr>
+                <w:rFonts w:cs="Arial"/>
+              </w:rPr>
+              <w:t>Project</w:t>
+            </w:r>
+            <w:r>
+              <w:rPr>
+                <w:rFonts w:cs="Arial"/>
+              </w:rPr>
+              <w:t xml:space="preserve"> </w:t>
+            </w:r>
+            <w:r>
+              <w:rPr>
+                <w:rFonts w:cs="Arial"/>
+              </w:rPr>
+              <w:t>Manager</w:t>
+            </w:r>
+            <w:r>
+              <w:rPr>
+                <w:rFonts w:cs="Arial"/>
+              </w:rPr>
+              <w:t xml:space="preserve"> of the situation. The </w:t>
+            </w:r>
+            <w:r>
+              <w:rPr>
+                <w:rFonts w:cs="Arial"/>
+              </w:rPr>
+              <w:t>Project</w:t>
+            </w:r>
+            <w:r>
+              <w:rPr>
+                <w:rFonts w:cs="Arial"/>
+              </w:rPr>
+              <w:t xml:space="preserve"> Manager should then carry out appropriate action regarding the continued absence.</w:t>
             </w:r>
           </w:p>
         </w:tc>
@@ -3990,15 +4068,7 @@
               <w:rPr>
                 <w:rFonts w:cs="Arial"/>
               </w:rPr>
-              <w:t>Som</w:t>
-            </w:r>
-            <w:bookmarkStart w:id="7" w:name="_GoBack"/>
-            <w:bookmarkEnd w:id="7"/>
-            <w:r>
-              <w:rPr>
-                <w:rFonts w:cs="Arial"/>
-              </w:rPr>
-              <w:t>e team members are currently performing spike work to investigate the feasibility of implementing a queue like structure to handle delayed uploading.</w:t>
+              <w:t>Some team members are currently performing spike work to investigate the feasibility of implementing a queue like structure to handle delayed uploading.</w:t>
             </w:r>
           </w:p>
         </w:tc>
@@ -4164,7 +4234,31 @@
               <w:rPr>
                 <w:rFonts w:cs="Arial"/>
               </w:rPr>
-              <w:t>If the sub teams are not working closely with one another it may cause problems when it comes to linking sections of the project together. The Team leader and sub team leaders are in charge of ensuring team collaboration is good. This should ensure integrating each teams software should go well.</w:t>
+              <w:t xml:space="preserve">If the sub teams are not working closely with one another it may cause problems when it comes to </w:t>
+            </w:r>
+            <w:r>
+              <w:rPr>
+                <w:rFonts w:cs="Arial"/>
+              </w:rPr>
+              <w:t>linking sections of the project</w:t>
+            </w:r>
+            <w:r>
+              <w:rPr>
+                <w:rFonts w:cs="Arial"/>
+              </w:rPr>
+              <w:t xml:space="preserve">. The Team </w:t>
+            </w:r>
+            <w:r>
+              <w:rPr>
+                <w:rFonts w:cs="Arial"/>
+              </w:rPr>
+              <w:t>Leader</w:t>
+            </w:r>
+            <w:r>
+              <w:rPr>
+                <w:rFonts w:cs="Arial"/>
+              </w:rPr>
+              <w:t xml:space="preserve"> and sub team leaders are in charge of ensuring team collaboration is good. This should ensure integrating each teams software should go well.</w:t>
             </w:r>
           </w:p>
         </w:tc>
@@ -4178,11 +4272,11 @@
           <w:numId w:val="12"/>
         </w:numPr>
       </w:pPr>
-      <w:bookmarkStart w:id="8" w:name="_Toc402218005"/>
+      <w:bookmarkStart w:id="7" w:name="_Toc402218005"/>
       <w:r>
         <w:t>Customer Related Issues</w:t>
       </w:r>
-      <w:bookmarkEnd w:id="8"/>
+      <w:bookmarkEnd w:id="7"/>
       <w:r>
         <w:t xml:space="preserve"> </w:t>
       </w:r>
@@ -4907,10 +5001,932 @@
           <w:numId w:val="12"/>
         </w:numPr>
       </w:pPr>
-      <w:bookmarkStart w:id="9" w:name="_Toc402218006"/>
+      <w:bookmarkStart w:id="8" w:name="_Toc402218006"/>
       <w:r>
         <w:lastRenderedPageBreak/>
         <w:t>Software Issues</w:t>
+      </w:r>
+      <w:bookmarkEnd w:id="8"/>
+      <w:r>
+        <w:t xml:space="preserve"> </w:t>
+      </w:r>
+    </w:p>
+    <w:tbl>
+      <w:tblPr>
+        <w:tblW w:w="10772" w:type="dxa"/>
+        <w:tblInd w:w="-873" w:type="dxa"/>
+        <w:tblLayout w:type="fixed"/>
+        <w:tblCellMar>
+          <w:top w:w="55" w:type="dxa"/>
+          <w:left w:w="55" w:type="dxa"/>
+          <w:bottom w:w="55" w:type="dxa"/>
+          <w:right w:w="55" w:type="dxa"/>
+        </w:tblCellMar>
+        <w:tblLook w:val="0000" w:firstRow="0" w:lastRow="0" w:firstColumn="0" w:lastColumn="0" w:noHBand="0" w:noVBand="0"/>
+      </w:tblPr>
+      <w:tblGrid>
+        <w:gridCol w:w="1485"/>
+        <w:gridCol w:w="1105"/>
+        <w:gridCol w:w="954"/>
+        <w:gridCol w:w="669"/>
+        <w:gridCol w:w="1377"/>
+        <w:gridCol w:w="5182"/>
+      </w:tblGrid>
+      <w:tr>
+        <w:tc>
+          <w:tcPr>
+            <w:tcW w:w="1485" w:type="dxa"/>
+            <w:tcBorders>
+              <w:top w:val="single" w:sz="1" w:space="0" w:color="000000"/>
+              <w:left w:val="single" w:sz="1" w:space="0" w:color="000000"/>
+              <w:bottom w:val="single" w:sz="1" w:space="0" w:color="000000"/>
+            </w:tcBorders>
+            <w:shd w:val="clear" w:color="auto" w:fill="auto"/>
+          </w:tcPr>
+          <w:p>
+            <w:pPr>
+              <w:pStyle w:val="TableContents"/>
+              <w:rPr>
+                <w:rFonts w:ascii="Arial" w:hAnsi="Arial" w:cs="Arial"/>
+                <w:sz w:val="22"/>
+                <w:szCs w:val="22"/>
+              </w:rPr>
+            </w:pPr>
+            <w:r>
+              <w:rPr>
+                <w:rFonts w:ascii="Arial" w:hAnsi="Arial" w:cs="Arial"/>
+                <w:sz w:val="22"/>
+                <w:szCs w:val="22"/>
+              </w:rPr>
+              <w:t>Event</w:t>
+            </w:r>
+          </w:p>
+        </w:tc>
+        <w:tc>
+          <w:tcPr>
+            <w:tcW w:w="1105" w:type="dxa"/>
+            <w:tcBorders>
+              <w:top w:val="single" w:sz="1" w:space="0" w:color="000000"/>
+              <w:left w:val="single" w:sz="1" w:space="0" w:color="000000"/>
+              <w:bottom w:val="single" w:sz="1" w:space="0" w:color="000000"/>
+            </w:tcBorders>
+            <w:shd w:val="clear" w:color="auto" w:fill="auto"/>
+          </w:tcPr>
+          <w:p>
+            <w:pPr>
+              <w:pStyle w:val="TableContents"/>
+              <w:rPr>
+                <w:rFonts w:ascii="Arial" w:hAnsi="Arial" w:cs="Arial"/>
+                <w:sz w:val="22"/>
+                <w:szCs w:val="22"/>
+              </w:rPr>
+            </w:pPr>
+            <w:r>
+              <w:rPr>
+                <w:rFonts w:ascii="Arial" w:hAnsi="Arial" w:cs="Arial"/>
+                <w:sz w:val="22"/>
+                <w:szCs w:val="22"/>
+              </w:rPr>
+              <w:t>Likelihood</w:t>
+            </w:r>
+          </w:p>
+        </w:tc>
+        <w:tc>
+          <w:tcPr>
+            <w:tcW w:w="954" w:type="dxa"/>
+            <w:tcBorders>
+              <w:top w:val="single" w:sz="1" w:space="0" w:color="000000"/>
+              <w:left w:val="single" w:sz="1" w:space="0" w:color="000000"/>
+              <w:bottom w:val="single" w:sz="1" w:space="0" w:color="000000"/>
+            </w:tcBorders>
+            <w:shd w:val="clear" w:color="auto" w:fill="auto"/>
+          </w:tcPr>
+          <w:p>
+            <w:pPr>
+              <w:pStyle w:val="TableContents"/>
+              <w:rPr>
+                <w:rFonts w:ascii="Arial" w:hAnsi="Arial" w:cs="Arial"/>
+                <w:sz w:val="22"/>
+                <w:szCs w:val="22"/>
+              </w:rPr>
+            </w:pPr>
+            <w:r>
+              <w:rPr>
+                <w:rFonts w:ascii="Arial" w:hAnsi="Arial" w:cs="Arial"/>
+                <w:sz w:val="22"/>
+                <w:szCs w:val="22"/>
+              </w:rPr>
+              <w:t>Severity</w:t>
+            </w:r>
+          </w:p>
+        </w:tc>
+        <w:tc>
+          <w:tcPr>
+            <w:tcW w:w="669" w:type="dxa"/>
+            <w:tcBorders>
+              <w:top w:val="single" w:sz="1" w:space="0" w:color="000000"/>
+              <w:left w:val="single" w:sz="1" w:space="0" w:color="000000"/>
+              <w:bottom w:val="single" w:sz="1" w:space="0" w:color="000000"/>
+            </w:tcBorders>
+            <w:shd w:val="clear" w:color="auto" w:fill="auto"/>
+          </w:tcPr>
+          <w:p>
+            <w:pPr>
+              <w:pStyle w:val="TableContents"/>
+              <w:rPr>
+                <w:rFonts w:ascii="Arial" w:hAnsi="Arial" w:cs="Arial"/>
+                <w:sz w:val="22"/>
+                <w:szCs w:val="22"/>
+              </w:rPr>
+            </w:pPr>
+            <w:r>
+              <w:rPr>
+                <w:rFonts w:ascii="Arial" w:hAnsi="Arial" w:cs="Arial"/>
+                <w:sz w:val="22"/>
+                <w:szCs w:val="22"/>
+              </w:rPr>
+              <w:t>Risk</w:t>
+            </w:r>
+          </w:p>
+        </w:tc>
+        <w:tc>
+          <w:tcPr>
+            <w:tcW w:w="1377" w:type="dxa"/>
+            <w:tcBorders>
+              <w:top w:val="single" w:sz="1" w:space="0" w:color="000000"/>
+              <w:left w:val="single" w:sz="1" w:space="0" w:color="000000"/>
+              <w:bottom w:val="single" w:sz="1" w:space="0" w:color="000000"/>
+            </w:tcBorders>
+            <w:shd w:val="clear" w:color="auto" w:fill="auto"/>
+          </w:tcPr>
+          <w:p>
+            <w:pPr>
+              <w:pStyle w:val="TableContents"/>
+              <w:rPr>
+                <w:rFonts w:ascii="Arial" w:hAnsi="Arial" w:cs="Arial"/>
+                <w:sz w:val="22"/>
+                <w:szCs w:val="22"/>
+              </w:rPr>
+            </w:pPr>
+            <w:r>
+              <w:rPr>
+                <w:rFonts w:ascii="Arial" w:hAnsi="Arial" w:cs="Arial"/>
+                <w:sz w:val="22"/>
+                <w:szCs w:val="22"/>
+              </w:rPr>
+              <w:t>Who it affects</w:t>
+            </w:r>
+          </w:p>
+        </w:tc>
+        <w:tc>
+          <w:tcPr>
+            <w:tcW w:w="5182" w:type="dxa"/>
+            <w:tcBorders>
+              <w:top w:val="single" w:sz="1" w:space="0" w:color="000000"/>
+              <w:left w:val="single" w:sz="1" w:space="0" w:color="000000"/>
+              <w:bottom w:val="single" w:sz="1" w:space="0" w:color="000000"/>
+              <w:right w:val="single" w:sz="1" w:space="0" w:color="000000"/>
+            </w:tcBorders>
+            <w:shd w:val="clear" w:color="auto" w:fill="auto"/>
+          </w:tcPr>
+          <w:p>
+            <w:pPr>
+              <w:pStyle w:val="TableContents"/>
+              <w:rPr>
+                <w:rFonts w:ascii="Arial" w:hAnsi="Arial" w:cs="Arial"/>
+                <w:sz w:val="22"/>
+                <w:szCs w:val="22"/>
+              </w:rPr>
+            </w:pPr>
+            <w:r>
+              <w:rPr>
+                <w:rFonts w:ascii="Arial" w:hAnsi="Arial" w:cs="Arial"/>
+                <w:sz w:val="22"/>
+                <w:szCs w:val="22"/>
+              </w:rPr>
+              <w:t>Mitigation</w:t>
+            </w:r>
+          </w:p>
+        </w:tc>
+      </w:tr>
+      <w:tr>
+        <w:tc>
+          <w:tcPr>
+            <w:tcW w:w="1485" w:type="dxa"/>
+            <w:tcBorders>
+              <w:left w:val="single" w:sz="1" w:space="0" w:color="000000"/>
+              <w:bottom w:val="single" w:sz="1" w:space="0" w:color="000000"/>
+            </w:tcBorders>
+            <w:shd w:val="clear" w:color="auto" w:fill="auto"/>
+          </w:tcPr>
+          <w:p>
+            <w:pPr>
+              <w:pStyle w:val="TableContents"/>
+              <w:rPr>
+                <w:rFonts w:ascii="Arial" w:hAnsi="Arial" w:cs="Arial"/>
+                <w:sz w:val="22"/>
+                <w:szCs w:val="22"/>
+              </w:rPr>
+            </w:pPr>
+            <w:r>
+              <w:rPr>
+                <w:rFonts w:ascii="Arial" w:hAnsi="Arial" w:cs="Arial"/>
+                <w:sz w:val="22"/>
+                <w:szCs w:val="22"/>
+              </w:rPr>
+              <w:t>GitHub downtime</w:t>
+            </w:r>
+          </w:p>
+        </w:tc>
+        <w:tc>
+          <w:tcPr>
+            <w:tcW w:w="1105" w:type="dxa"/>
+            <w:tcBorders>
+              <w:left w:val="single" w:sz="1" w:space="0" w:color="000000"/>
+              <w:bottom w:val="single" w:sz="1" w:space="0" w:color="000000"/>
+            </w:tcBorders>
+            <w:shd w:val="clear" w:color="auto" w:fill="auto"/>
+          </w:tcPr>
+          <w:p>
+            <w:pPr>
+              <w:pStyle w:val="TableContents"/>
+              <w:rPr>
+                <w:rFonts w:ascii="Arial" w:hAnsi="Arial" w:cs="Arial"/>
+                <w:sz w:val="22"/>
+                <w:szCs w:val="22"/>
+              </w:rPr>
+            </w:pPr>
+            <w:r>
+              <w:rPr>
+                <w:rFonts w:ascii="Arial" w:hAnsi="Arial" w:cs="Arial"/>
+                <w:sz w:val="22"/>
+                <w:szCs w:val="22"/>
+              </w:rPr>
+              <w:t>0.1</w:t>
+            </w:r>
+          </w:p>
+        </w:tc>
+        <w:tc>
+          <w:tcPr>
+            <w:tcW w:w="954" w:type="dxa"/>
+            <w:tcBorders>
+              <w:left w:val="single" w:sz="1" w:space="0" w:color="000000"/>
+              <w:bottom w:val="single" w:sz="1" w:space="0" w:color="000000"/>
+            </w:tcBorders>
+            <w:shd w:val="clear" w:color="auto" w:fill="auto"/>
+          </w:tcPr>
+          <w:p>
+            <w:pPr>
+              <w:pStyle w:val="TableContents"/>
+              <w:rPr>
+                <w:rFonts w:ascii="Arial" w:hAnsi="Arial" w:cs="Arial"/>
+                <w:sz w:val="22"/>
+                <w:szCs w:val="22"/>
+              </w:rPr>
+            </w:pPr>
+            <w:r>
+              <w:rPr>
+                <w:rFonts w:ascii="Arial" w:hAnsi="Arial" w:cs="Arial"/>
+                <w:sz w:val="22"/>
+                <w:szCs w:val="22"/>
+              </w:rPr>
+              <w:t>0.9</w:t>
+            </w:r>
+          </w:p>
+        </w:tc>
+        <w:tc>
+          <w:tcPr>
+            <w:tcW w:w="669" w:type="dxa"/>
+            <w:tcBorders>
+              <w:left w:val="single" w:sz="1" w:space="0" w:color="000000"/>
+              <w:bottom w:val="single" w:sz="1" w:space="0" w:color="000000"/>
+            </w:tcBorders>
+            <w:shd w:val="clear" w:color="auto" w:fill="00CC00"/>
+          </w:tcPr>
+          <w:p>
+            <w:pPr>
+              <w:pStyle w:val="TableContents"/>
+              <w:rPr>
+                <w:rFonts w:ascii="Arial" w:hAnsi="Arial" w:cs="Arial"/>
+                <w:sz w:val="22"/>
+                <w:szCs w:val="22"/>
+              </w:rPr>
+            </w:pPr>
+            <w:r>
+              <w:rPr>
+                <w:rFonts w:ascii="Arial" w:hAnsi="Arial" w:cs="Arial"/>
+                <w:sz w:val="22"/>
+                <w:szCs w:val="22"/>
+              </w:rPr>
+              <w:t>0.09</w:t>
+            </w:r>
+          </w:p>
+        </w:tc>
+        <w:tc>
+          <w:tcPr>
+            <w:tcW w:w="1377" w:type="dxa"/>
+            <w:tcBorders>
+              <w:left w:val="single" w:sz="1" w:space="0" w:color="000000"/>
+              <w:bottom w:val="single" w:sz="1" w:space="0" w:color="000000"/>
+            </w:tcBorders>
+            <w:shd w:val="clear" w:color="auto" w:fill="auto"/>
+          </w:tcPr>
+          <w:p>
+            <w:pPr>
+              <w:pStyle w:val="TableContents"/>
+              <w:rPr>
+                <w:rFonts w:ascii="Arial" w:hAnsi="Arial" w:cs="Arial"/>
+                <w:sz w:val="22"/>
+                <w:szCs w:val="22"/>
+              </w:rPr>
+            </w:pPr>
+            <w:r>
+              <w:rPr>
+                <w:rFonts w:ascii="Arial" w:hAnsi="Arial" w:cs="Arial"/>
+                <w:sz w:val="22"/>
+                <w:szCs w:val="22"/>
+              </w:rPr>
+              <w:t>Team</w:t>
+            </w:r>
+          </w:p>
+        </w:tc>
+        <w:tc>
+          <w:tcPr>
+            <w:tcW w:w="5182" w:type="dxa"/>
+            <w:tcBorders>
+              <w:left w:val="single" w:sz="1" w:space="0" w:color="000000"/>
+              <w:bottom w:val="single" w:sz="1" w:space="0" w:color="000000"/>
+              <w:right w:val="single" w:sz="1" w:space="0" w:color="000000"/>
+            </w:tcBorders>
+            <w:shd w:val="clear" w:color="auto" w:fill="auto"/>
+          </w:tcPr>
+          <w:p>
+            <w:pPr>
+              <w:rPr>
+                <w:rFonts w:cs="Arial"/>
+              </w:rPr>
+            </w:pPr>
+            <w:r>
+              <w:rPr>
+                <w:rFonts w:cs="Arial"/>
+              </w:rPr>
+              <w:t>Take regular backups of data stored on GitHub to ensure project data can be restored. If Git</w:t>
+            </w:r>
+            <w:r>
+              <w:rPr>
+                <w:rFonts w:cs="Arial"/>
+              </w:rPr>
+              <w:t>H</w:t>
+            </w:r>
+            <w:r>
+              <w:rPr>
+                <w:rFonts w:cs="Arial"/>
+              </w:rPr>
+              <w:t xml:space="preserve">ub is consistently down and the repository cannot be accessed, the group will consider alternative solutions such as </w:t>
+            </w:r>
+            <w:proofErr w:type="spellStart"/>
+            <w:r>
+              <w:rPr>
+                <w:rFonts w:cs="Arial"/>
+              </w:rPr>
+              <w:t>BitBucket</w:t>
+            </w:r>
+            <w:proofErr w:type="spellEnd"/>
+            <w:r>
+              <w:rPr>
+                <w:rFonts w:cs="Arial"/>
+              </w:rPr>
+              <w:t xml:space="preserve"> or other.</w:t>
+            </w:r>
+          </w:p>
+        </w:tc>
+      </w:tr>
+      <w:tr>
+        <w:tc>
+          <w:tcPr>
+            <w:tcW w:w="1485" w:type="dxa"/>
+            <w:tcBorders>
+              <w:left w:val="single" w:sz="1" w:space="0" w:color="000000"/>
+              <w:bottom w:val="single" w:sz="1" w:space="0" w:color="000000"/>
+            </w:tcBorders>
+            <w:shd w:val="clear" w:color="auto" w:fill="auto"/>
+          </w:tcPr>
+          <w:p>
+            <w:pPr>
+              <w:pStyle w:val="TableContents"/>
+              <w:rPr>
+                <w:rFonts w:ascii="Arial" w:hAnsi="Arial" w:cs="Arial"/>
+                <w:sz w:val="22"/>
+                <w:szCs w:val="22"/>
+              </w:rPr>
+            </w:pPr>
+            <w:r>
+              <w:rPr>
+                <w:rFonts w:ascii="Arial" w:hAnsi="Arial" w:cs="Arial"/>
+                <w:sz w:val="22"/>
+                <w:szCs w:val="22"/>
+              </w:rPr>
+              <w:t>Communication downtime</w:t>
+            </w:r>
+          </w:p>
+        </w:tc>
+        <w:tc>
+          <w:tcPr>
+            <w:tcW w:w="1105" w:type="dxa"/>
+            <w:tcBorders>
+              <w:left w:val="single" w:sz="1" w:space="0" w:color="000000"/>
+              <w:bottom w:val="single" w:sz="1" w:space="0" w:color="000000"/>
+            </w:tcBorders>
+            <w:shd w:val="clear" w:color="auto" w:fill="auto"/>
+          </w:tcPr>
+          <w:p>
+            <w:pPr>
+              <w:pStyle w:val="TableContents"/>
+              <w:rPr>
+                <w:rFonts w:ascii="Arial" w:hAnsi="Arial" w:cs="Arial"/>
+                <w:sz w:val="22"/>
+                <w:szCs w:val="22"/>
+              </w:rPr>
+            </w:pPr>
+            <w:r>
+              <w:rPr>
+                <w:rFonts w:ascii="Arial" w:hAnsi="Arial" w:cs="Arial"/>
+                <w:sz w:val="22"/>
+                <w:szCs w:val="22"/>
+              </w:rPr>
+              <w:t>0.1</w:t>
+            </w:r>
+          </w:p>
+        </w:tc>
+        <w:tc>
+          <w:tcPr>
+            <w:tcW w:w="954" w:type="dxa"/>
+            <w:tcBorders>
+              <w:left w:val="single" w:sz="1" w:space="0" w:color="000000"/>
+              <w:bottom w:val="single" w:sz="1" w:space="0" w:color="000000"/>
+            </w:tcBorders>
+            <w:shd w:val="clear" w:color="auto" w:fill="auto"/>
+          </w:tcPr>
+          <w:p>
+            <w:pPr>
+              <w:pStyle w:val="TableContents"/>
+              <w:rPr>
+                <w:rFonts w:ascii="Arial" w:hAnsi="Arial" w:cs="Arial"/>
+                <w:sz w:val="22"/>
+                <w:szCs w:val="22"/>
+              </w:rPr>
+            </w:pPr>
+            <w:r>
+              <w:rPr>
+                <w:rFonts w:ascii="Arial" w:hAnsi="Arial" w:cs="Arial"/>
+                <w:sz w:val="22"/>
+                <w:szCs w:val="22"/>
+              </w:rPr>
+              <w:t>0.8</w:t>
+            </w:r>
+          </w:p>
+        </w:tc>
+        <w:tc>
+          <w:tcPr>
+            <w:tcW w:w="669" w:type="dxa"/>
+            <w:tcBorders>
+              <w:left w:val="single" w:sz="1" w:space="0" w:color="000000"/>
+              <w:bottom w:val="single" w:sz="1" w:space="0" w:color="000000"/>
+            </w:tcBorders>
+            <w:shd w:val="clear" w:color="auto" w:fill="00CC00"/>
+          </w:tcPr>
+          <w:p>
+            <w:pPr>
+              <w:pStyle w:val="TableContents"/>
+              <w:rPr>
+                <w:rFonts w:ascii="Arial" w:hAnsi="Arial" w:cs="Arial"/>
+                <w:sz w:val="22"/>
+                <w:szCs w:val="22"/>
+              </w:rPr>
+            </w:pPr>
+            <w:r>
+              <w:rPr>
+                <w:rFonts w:ascii="Arial" w:hAnsi="Arial" w:cs="Arial"/>
+                <w:sz w:val="22"/>
+                <w:szCs w:val="22"/>
+              </w:rPr>
+              <w:t>0.08</w:t>
+            </w:r>
+          </w:p>
+        </w:tc>
+        <w:tc>
+          <w:tcPr>
+            <w:tcW w:w="1377" w:type="dxa"/>
+            <w:tcBorders>
+              <w:left w:val="single" w:sz="1" w:space="0" w:color="000000"/>
+              <w:bottom w:val="single" w:sz="1" w:space="0" w:color="000000"/>
+            </w:tcBorders>
+            <w:shd w:val="clear" w:color="auto" w:fill="auto"/>
+          </w:tcPr>
+          <w:p>
+            <w:pPr>
+              <w:pStyle w:val="TableContents"/>
+              <w:rPr>
+                <w:rFonts w:ascii="Arial" w:hAnsi="Arial" w:cs="Arial"/>
+                <w:sz w:val="22"/>
+                <w:szCs w:val="22"/>
+              </w:rPr>
+            </w:pPr>
+            <w:r>
+              <w:rPr>
+                <w:rFonts w:ascii="Arial" w:hAnsi="Arial" w:cs="Arial"/>
+                <w:sz w:val="22"/>
+                <w:szCs w:val="22"/>
+              </w:rPr>
+              <w:t>Team</w:t>
+            </w:r>
+          </w:p>
+        </w:tc>
+        <w:tc>
+          <w:tcPr>
+            <w:tcW w:w="5182" w:type="dxa"/>
+            <w:tcBorders>
+              <w:left w:val="single" w:sz="1" w:space="0" w:color="000000"/>
+              <w:bottom w:val="single" w:sz="1" w:space="0" w:color="000000"/>
+              <w:right w:val="single" w:sz="1" w:space="0" w:color="000000"/>
+            </w:tcBorders>
+            <w:shd w:val="clear" w:color="auto" w:fill="auto"/>
+          </w:tcPr>
+          <w:p>
+            <w:pPr>
+              <w:rPr>
+                <w:rFonts w:cs="Arial"/>
+              </w:rPr>
+            </w:pPr>
+            <w:r>
+              <w:rPr>
+                <w:rFonts w:cs="Arial"/>
+              </w:rPr>
+              <w:t>Try to establish a physical meeting with as many member of the group as possible. The meeting will be used to establish a new method of communication.</w:t>
+            </w:r>
+          </w:p>
+        </w:tc>
+      </w:tr>
+      <w:tr>
+        <w:tc>
+          <w:tcPr>
+            <w:tcW w:w="1485" w:type="dxa"/>
+            <w:tcBorders>
+              <w:left w:val="single" w:sz="1" w:space="0" w:color="000000"/>
+              <w:bottom w:val="single" w:sz="1" w:space="0" w:color="000000"/>
+            </w:tcBorders>
+            <w:shd w:val="clear" w:color="auto" w:fill="auto"/>
+          </w:tcPr>
+          <w:p>
+            <w:pPr>
+              <w:pStyle w:val="TableContents"/>
+              <w:rPr>
+                <w:rFonts w:ascii="Arial" w:hAnsi="Arial" w:cs="Arial"/>
+                <w:sz w:val="22"/>
+                <w:szCs w:val="22"/>
+              </w:rPr>
+            </w:pPr>
+            <w:r>
+              <w:rPr>
+                <w:rFonts w:ascii="Arial" w:hAnsi="Arial" w:cs="Arial"/>
+                <w:sz w:val="22"/>
+                <w:szCs w:val="22"/>
+              </w:rPr>
+              <w:t>Database se</w:t>
+            </w:r>
+            <w:r>
+              <w:rPr>
+                <w:rFonts w:ascii="Arial" w:hAnsi="Arial" w:cs="Arial"/>
+                <w:sz w:val="22"/>
+                <w:szCs w:val="22"/>
+              </w:rPr>
+              <w:t>r</w:t>
+            </w:r>
+            <w:r>
+              <w:rPr>
+                <w:rFonts w:ascii="Arial" w:hAnsi="Arial" w:cs="Arial"/>
+                <w:sz w:val="22"/>
+                <w:szCs w:val="22"/>
+              </w:rPr>
+              <w:t>ver downtime</w:t>
+            </w:r>
+          </w:p>
+        </w:tc>
+        <w:tc>
+          <w:tcPr>
+            <w:tcW w:w="1105" w:type="dxa"/>
+            <w:tcBorders>
+              <w:left w:val="single" w:sz="1" w:space="0" w:color="000000"/>
+              <w:bottom w:val="single" w:sz="1" w:space="0" w:color="000000"/>
+            </w:tcBorders>
+            <w:shd w:val="clear" w:color="auto" w:fill="auto"/>
+          </w:tcPr>
+          <w:p>
+            <w:pPr>
+              <w:pStyle w:val="TableContents"/>
+              <w:rPr>
+                <w:rFonts w:ascii="Arial" w:hAnsi="Arial" w:cs="Arial"/>
+                <w:sz w:val="22"/>
+                <w:szCs w:val="22"/>
+              </w:rPr>
+            </w:pPr>
+            <w:r>
+              <w:rPr>
+                <w:rFonts w:ascii="Arial" w:hAnsi="Arial" w:cs="Arial"/>
+                <w:sz w:val="22"/>
+                <w:szCs w:val="22"/>
+              </w:rPr>
+              <w:t>0.2</w:t>
+            </w:r>
+          </w:p>
+        </w:tc>
+        <w:tc>
+          <w:tcPr>
+            <w:tcW w:w="954" w:type="dxa"/>
+            <w:tcBorders>
+              <w:left w:val="single" w:sz="1" w:space="0" w:color="000000"/>
+              <w:bottom w:val="single" w:sz="1" w:space="0" w:color="000000"/>
+            </w:tcBorders>
+            <w:shd w:val="clear" w:color="auto" w:fill="auto"/>
+          </w:tcPr>
+          <w:p>
+            <w:pPr>
+              <w:pStyle w:val="TableContents"/>
+              <w:rPr>
+                <w:rFonts w:ascii="Arial" w:hAnsi="Arial" w:cs="Arial"/>
+                <w:sz w:val="22"/>
+                <w:szCs w:val="22"/>
+              </w:rPr>
+            </w:pPr>
+            <w:r>
+              <w:rPr>
+                <w:rFonts w:ascii="Arial" w:hAnsi="Arial" w:cs="Arial"/>
+                <w:sz w:val="22"/>
+                <w:szCs w:val="22"/>
+              </w:rPr>
+              <w:t>0.8</w:t>
+            </w:r>
+          </w:p>
+        </w:tc>
+        <w:tc>
+          <w:tcPr>
+            <w:tcW w:w="669" w:type="dxa"/>
+            <w:tcBorders>
+              <w:left w:val="single" w:sz="1" w:space="0" w:color="000000"/>
+              <w:bottom w:val="single" w:sz="1" w:space="0" w:color="000000"/>
+            </w:tcBorders>
+            <w:shd w:val="clear" w:color="auto" w:fill="00CC00"/>
+          </w:tcPr>
+          <w:p>
+            <w:pPr>
+              <w:pStyle w:val="TableContents"/>
+              <w:rPr>
+                <w:rFonts w:ascii="Arial" w:hAnsi="Arial" w:cs="Arial"/>
+                <w:sz w:val="22"/>
+                <w:szCs w:val="22"/>
+              </w:rPr>
+            </w:pPr>
+            <w:r>
+              <w:rPr>
+                <w:rFonts w:ascii="Arial" w:hAnsi="Arial" w:cs="Arial"/>
+                <w:sz w:val="22"/>
+                <w:szCs w:val="22"/>
+              </w:rPr>
+              <w:t>0.16</w:t>
+            </w:r>
+          </w:p>
+        </w:tc>
+        <w:tc>
+          <w:tcPr>
+            <w:tcW w:w="1377" w:type="dxa"/>
+            <w:tcBorders>
+              <w:left w:val="single" w:sz="1" w:space="0" w:color="000000"/>
+              <w:bottom w:val="single" w:sz="1" w:space="0" w:color="000000"/>
+            </w:tcBorders>
+            <w:shd w:val="clear" w:color="auto" w:fill="auto"/>
+          </w:tcPr>
+          <w:p>
+            <w:pPr>
+              <w:pStyle w:val="TableContents"/>
+              <w:rPr>
+                <w:rFonts w:ascii="Arial" w:hAnsi="Arial" w:cs="Arial"/>
+                <w:sz w:val="22"/>
+                <w:szCs w:val="22"/>
+              </w:rPr>
+            </w:pPr>
+            <w:r>
+              <w:rPr>
+                <w:rFonts w:ascii="Arial" w:hAnsi="Arial" w:cs="Arial"/>
+                <w:sz w:val="22"/>
+                <w:szCs w:val="22"/>
+              </w:rPr>
+              <w:t>Client</w:t>
+            </w:r>
+          </w:p>
+        </w:tc>
+        <w:tc>
+          <w:tcPr>
+            <w:tcW w:w="5182" w:type="dxa"/>
+            <w:tcBorders>
+              <w:left w:val="single" w:sz="1" w:space="0" w:color="000000"/>
+              <w:bottom w:val="single" w:sz="1" w:space="0" w:color="000000"/>
+              <w:right w:val="single" w:sz="1" w:space="0" w:color="000000"/>
+            </w:tcBorders>
+            <w:shd w:val="clear" w:color="auto" w:fill="auto"/>
+          </w:tcPr>
+          <w:p>
+            <w:pPr>
+              <w:rPr>
+                <w:rFonts w:cs="Arial"/>
+              </w:rPr>
+            </w:pPr>
+            <w:r>
+              <w:rPr>
+                <w:rFonts w:cs="Arial"/>
+              </w:rPr>
+              <w:t xml:space="preserve">Have a backup database to ensure no loss of data. Inform users with a message if the database cannot be accessed. </w:t>
+            </w:r>
+          </w:p>
+        </w:tc>
+      </w:tr>
+      <w:tr>
+        <w:tc>
+          <w:tcPr>
+            <w:tcW w:w="1485" w:type="dxa"/>
+            <w:tcBorders>
+              <w:left w:val="single" w:sz="1" w:space="0" w:color="000000"/>
+              <w:bottom w:val="single" w:sz="1" w:space="0" w:color="000000"/>
+            </w:tcBorders>
+            <w:shd w:val="clear" w:color="auto" w:fill="auto"/>
+          </w:tcPr>
+          <w:p>
+            <w:pPr>
+              <w:pStyle w:val="TableContents"/>
+              <w:rPr>
+                <w:rFonts w:ascii="Arial" w:hAnsi="Arial" w:cs="Arial"/>
+                <w:sz w:val="22"/>
+                <w:szCs w:val="22"/>
+              </w:rPr>
+            </w:pPr>
+            <w:r>
+              <w:rPr>
+                <w:rFonts w:ascii="Arial" w:hAnsi="Arial" w:cs="Arial"/>
+                <w:sz w:val="22"/>
+                <w:szCs w:val="22"/>
+              </w:rPr>
+              <w:t>Website server downtime</w:t>
+            </w:r>
+          </w:p>
+        </w:tc>
+        <w:tc>
+          <w:tcPr>
+            <w:tcW w:w="1105" w:type="dxa"/>
+            <w:tcBorders>
+              <w:left w:val="single" w:sz="1" w:space="0" w:color="000000"/>
+              <w:bottom w:val="single" w:sz="1" w:space="0" w:color="000000"/>
+            </w:tcBorders>
+            <w:shd w:val="clear" w:color="auto" w:fill="auto"/>
+          </w:tcPr>
+          <w:p>
+            <w:pPr>
+              <w:pStyle w:val="TableContents"/>
+              <w:rPr>
+                <w:rFonts w:ascii="Arial" w:hAnsi="Arial" w:cs="Arial"/>
+                <w:sz w:val="22"/>
+                <w:szCs w:val="22"/>
+              </w:rPr>
+            </w:pPr>
+            <w:r>
+              <w:rPr>
+                <w:rFonts w:ascii="Arial" w:hAnsi="Arial" w:cs="Arial"/>
+                <w:sz w:val="22"/>
+                <w:szCs w:val="22"/>
+              </w:rPr>
+              <w:t>0.2</w:t>
+            </w:r>
+          </w:p>
+        </w:tc>
+        <w:tc>
+          <w:tcPr>
+            <w:tcW w:w="954" w:type="dxa"/>
+            <w:tcBorders>
+              <w:left w:val="single" w:sz="1" w:space="0" w:color="000000"/>
+              <w:bottom w:val="single" w:sz="1" w:space="0" w:color="000000"/>
+            </w:tcBorders>
+            <w:shd w:val="clear" w:color="auto" w:fill="auto"/>
+          </w:tcPr>
+          <w:p>
+            <w:pPr>
+              <w:pStyle w:val="TableContents"/>
+              <w:rPr>
+                <w:rFonts w:ascii="Arial" w:hAnsi="Arial" w:cs="Arial"/>
+                <w:sz w:val="22"/>
+                <w:szCs w:val="22"/>
+              </w:rPr>
+            </w:pPr>
+            <w:r>
+              <w:rPr>
+                <w:rFonts w:ascii="Arial" w:hAnsi="Arial" w:cs="Arial"/>
+                <w:sz w:val="22"/>
+                <w:szCs w:val="22"/>
+              </w:rPr>
+              <w:t>0.8</w:t>
+            </w:r>
+          </w:p>
+        </w:tc>
+        <w:tc>
+          <w:tcPr>
+            <w:tcW w:w="669" w:type="dxa"/>
+            <w:tcBorders>
+              <w:left w:val="single" w:sz="1" w:space="0" w:color="000000"/>
+              <w:bottom w:val="single" w:sz="1" w:space="0" w:color="000000"/>
+            </w:tcBorders>
+            <w:shd w:val="clear" w:color="auto" w:fill="00CC00"/>
+          </w:tcPr>
+          <w:p>
+            <w:pPr>
+              <w:pStyle w:val="TableContents"/>
+              <w:rPr>
+                <w:rFonts w:ascii="Arial" w:hAnsi="Arial" w:cs="Arial"/>
+                <w:sz w:val="22"/>
+                <w:szCs w:val="22"/>
+              </w:rPr>
+            </w:pPr>
+            <w:r>
+              <w:rPr>
+                <w:rFonts w:ascii="Arial" w:hAnsi="Arial" w:cs="Arial"/>
+                <w:sz w:val="22"/>
+                <w:szCs w:val="22"/>
+              </w:rPr>
+              <w:t>0.16</w:t>
+            </w:r>
+          </w:p>
+        </w:tc>
+        <w:tc>
+          <w:tcPr>
+            <w:tcW w:w="1377" w:type="dxa"/>
+            <w:tcBorders>
+              <w:left w:val="single" w:sz="1" w:space="0" w:color="000000"/>
+              <w:bottom w:val="single" w:sz="1" w:space="0" w:color="000000"/>
+            </w:tcBorders>
+            <w:shd w:val="clear" w:color="auto" w:fill="auto"/>
+          </w:tcPr>
+          <w:p>
+            <w:pPr>
+              <w:pStyle w:val="TableContents"/>
+              <w:rPr>
+                <w:rFonts w:ascii="Arial" w:hAnsi="Arial" w:cs="Arial"/>
+                <w:sz w:val="22"/>
+                <w:szCs w:val="22"/>
+              </w:rPr>
+            </w:pPr>
+            <w:r>
+              <w:rPr>
+                <w:rFonts w:ascii="Arial" w:hAnsi="Arial" w:cs="Arial"/>
+                <w:sz w:val="22"/>
+                <w:szCs w:val="22"/>
+              </w:rPr>
+              <w:t>Client</w:t>
+            </w:r>
+          </w:p>
+        </w:tc>
+        <w:tc>
+          <w:tcPr>
+            <w:tcW w:w="5182" w:type="dxa"/>
+            <w:tcBorders>
+              <w:left w:val="single" w:sz="1" w:space="0" w:color="000000"/>
+              <w:bottom w:val="single" w:sz="1" w:space="0" w:color="000000"/>
+              <w:right w:val="single" w:sz="1" w:space="0" w:color="000000"/>
+            </w:tcBorders>
+            <w:shd w:val="clear" w:color="auto" w:fill="auto"/>
+          </w:tcPr>
+          <w:p>
+            <w:pPr>
+              <w:rPr>
+                <w:rFonts w:cs="Arial"/>
+              </w:rPr>
+            </w:pPr>
+            <w:r>
+              <w:rPr>
+                <w:rFonts w:cs="Arial"/>
+              </w:rPr>
+              <w:t>Have a message displayed to the user if the website is currently down due to maintenance or other circumstances.</w:t>
+            </w:r>
+          </w:p>
+        </w:tc>
+      </w:tr>
+    </w:tbl>
+    <w:p>
+      <w:pPr>
+        <w:pStyle w:val="Heading2"/>
+        <w:numPr>
+          <w:ilvl w:val="1"/>
+          <w:numId w:val="12"/>
+        </w:numPr>
+      </w:pPr>
+      <w:bookmarkStart w:id="9" w:name="_Toc402218007"/>
+      <w:r>
+        <w:t>Dependencies</w:t>
       </w:r>
       <w:bookmarkEnd w:id="9"/>
       <w:r>
@@ -5140,7 +6156,7 @@
                 <w:sz w:val="22"/>
                 <w:szCs w:val="22"/>
               </w:rPr>
-              <w:t>GitHub downtime</w:t>
+              <w:t>Lack of Android testing devices</w:t>
             </w:r>
           </w:p>
         </w:tc>
@@ -5196,7 +6212,7 @@
                 <w:sz w:val="22"/>
                 <w:szCs w:val="22"/>
               </w:rPr>
-              <w:t>0.9</w:t>
+              <w:t>1</w:t>
             </w:r>
           </w:p>
         </w:tc>
@@ -5224,7 +6240,7 @@
                 <w:sz w:val="22"/>
                 <w:szCs w:val="22"/>
               </w:rPr>
-              <w:t>0.09</w:t>
+              <w:t>0.1</w:t>
             </w:r>
           </w:p>
         </w:tc>
@@ -5276,47 +6292,27 @@
               <w:rPr>
                 <w:rFonts w:cs="Arial"/>
               </w:rPr>
-              <w:t xml:space="preserve">Take regular backups of data stored on GitHub to ensure project data can be restored. If </w:t>
-            </w:r>
-            <w:proofErr w:type="spellStart"/>
-            <w:r>
-              <w:rPr>
-                <w:rFonts w:cs="Arial"/>
-              </w:rPr>
-              <w:t>Github</w:t>
-            </w:r>
-            <w:proofErr w:type="spellEnd"/>
-            <w:r>
-              <w:rPr>
-                <w:rFonts w:cs="Arial"/>
-              </w:rPr>
-              <w:t xml:space="preserve"> is consistently down and the repository </w:t>
-            </w:r>
-            <w:r>
-              <w:rPr>
-                <w:rFonts w:cs="Arial"/>
-              </w:rPr>
-              <w:t>cannot</w:t>
-            </w:r>
-            <w:r>
-              <w:rPr>
-                <w:rFonts w:cs="Arial"/>
-              </w:rPr>
-              <w:t xml:space="preserve"> be accessed, the group will consider alternative solutions such as </w:t>
-            </w:r>
-            <w:proofErr w:type="spellStart"/>
-            <w:r>
-              <w:rPr>
-                <w:rFonts w:cs="Arial"/>
-              </w:rPr>
-              <w:t>BitBucket</w:t>
-            </w:r>
-            <w:proofErr w:type="spellEnd"/>
-            <w:r>
-              <w:rPr>
-                <w:rFonts w:cs="Arial"/>
-              </w:rPr>
-              <w:t xml:space="preserve"> or other.</w:t>
+              <w:t>Most members of the group own an Android device. Those that d</w:t>
+            </w:r>
+            <w:r>
+              <w:rPr>
+                <w:rFonts w:cs="Arial"/>
+              </w:rPr>
+              <w:t xml:space="preserve">o not have access to Android devices have access to </w:t>
+            </w:r>
+            <w:proofErr w:type="gramStart"/>
+            <w:r>
+              <w:rPr>
+                <w:rFonts w:cs="Arial"/>
+              </w:rPr>
+              <w:t>a</w:t>
+            </w:r>
+            <w:proofErr w:type="gramEnd"/>
+            <w:r>
+              <w:rPr>
+                <w:rFonts w:cs="Arial"/>
+              </w:rPr>
+              <w:t xml:space="preserve"> emulator available with the eclipse IDE.</w:t>
             </w:r>
           </w:p>
         </w:tc>
@@ -5346,7 +6342,7 @@
                 <w:sz w:val="22"/>
                 <w:szCs w:val="22"/>
               </w:rPr>
-              <w:t>Communication downtime</w:t>
+              <w:t>Over dependency on singular member</w:t>
             </w:r>
           </w:p>
         </w:tc>
@@ -5374,7 +6370,7 @@
                 <w:sz w:val="22"/>
                 <w:szCs w:val="22"/>
               </w:rPr>
-              <w:t>0.1</w:t>
+              <w:t>0.2</w:t>
             </w:r>
           </w:p>
         </w:tc>
@@ -5430,7 +6426,7 @@
                 <w:sz w:val="22"/>
                 <w:szCs w:val="22"/>
               </w:rPr>
-              <w:t>0.08</w:t>
+              <w:t>0.16</w:t>
             </w:r>
           </w:p>
         </w:tc>
@@ -5482,915 +6478,19 @@
               <w:rPr>
                 <w:rFonts w:cs="Arial"/>
               </w:rPr>
-              <w:t>Try to establish a physical meeting with as many member of the group as possible. The meeting will be used to establish a new method of communication.</w:t>
-            </w:r>
-          </w:p>
-        </w:tc>
-      </w:tr>
-      <w:tr>
-        <w:tc>
-          <w:tcPr>
-            <w:tcW w:w="1485" w:type="dxa"/>
-            <w:tcBorders>
-              <w:left w:val="single" w:sz="1" w:space="0" w:color="000000"/>
-              <w:bottom w:val="single" w:sz="1" w:space="0" w:color="000000"/>
-            </w:tcBorders>
-            <w:shd w:val="clear" w:color="auto" w:fill="auto"/>
-          </w:tcPr>
-          <w:p>
-            <w:pPr>
-              <w:pStyle w:val="TableContents"/>
-              <w:rPr>
-                <w:rFonts w:ascii="Arial" w:hAnsi="Arial" w:cs="Arial"/>
-                <w:sz w:val="22"/>
-                <w:szCs w:val="22"/>
-              </w:rPr>
-            </w:pPr>
-            <w:r>
-              <w:rPr>
-                <w:rFonts w:ascii="Arial" w:hAnsi="Arial" w:cs="Arial"/>
-                <w:sz w:val="22"/>
-                <w:szCs w:val="22"/>
-              </w:rPr>
-              <w:t>Database se</w:t>
-            </w:r>
-            <w:r>
-              <w:rPr>
-                <w:rFonts w:ascii="Arial" w:hAnsi="Arial" w:cs="Arial"/>
-                <w:sz w:val="22"/>
-                <w:szCs w:val="22"/>
-              </w:rPr>
-              <w:t>r</w:t>
-            </w:r>
-            <w:r>
-              <w:rPr>
-                <w:rFonts w:ascii="Arial" w:hAnsi="Arial" w:cs="Arial"/>
-                <w:sz w:val="22"/>
-                <w:szCs w:val="22"/>
-              </w:rPr>
-              <w:t>ver downtime</w:t>
-            </w:r>
-          </w:p>
-        </w:tc>
-        <w:tc>
-          <w:tcPr>
-            <w:tcW w:w="1105" w:type="dxa"/>
-            <w:tcBorders>
-              <w:left w:val="single" w:sz="1" w:space="0" w:color="000000"/>
-              <w:bottom w:val="single" w:sz="1" w:space="0" w:color="000000"/>
-            </w:tcBorders>
-            <w:shd w:val="clear" w:color="auto" w:fill="auto"/>
-          </w:tcPr>
-          <w:p>
-            <w:pPr>
-              <w:pStyle w:val="TableContents"/>
-              <w:rPr>
-                <w:rFonts w:ascii="Arial" w:hAnsi="Arial" w:cs="Arial"/>
-                <w:sz w:val="22"/>
-                <w:szCs w:val="22"/>
-              </w:rPr>
-            </w:pPr>
-            <w:r>
-              <w:rPr>
-                <w:rFonts w:ascii="Arial" w:hAnsi="Arial" w:cs="Arial"/>
-                <w:sz w:val="22"/>
-                <w:szCs w:val="22"/>
-              </w:rPr>
-              <w:t>0.2</w:t>
-            </w:r>
-          </w:p>
-        </w:tc>
-        <w:tc>
-          <w:tcPr>
-            <w:tcW w:w="954" w:type="dxa"/>
-            <w:tcBorders>
-              <w:left w:val="single" w:sz="1" w:space="0" w:color="000000"/>
-              <w:bottom w:val="single" w:sz="1" w:space="0" w:color="000000"/>
-            </w:tcBorders>
-            <w:shd w:val="clear" w:color="auto" w:fill="auto"/>
-          </w:tcPr>
-          <w:p>
-            <w:pPr>
-              <w:pStyle w:val="TableContents"/>
-              <w:rPr>
-                <w:rFonts w:ascii="Arial" w:hAnsi="Arial" w:cs="Arial"/>
-                <w:sz w:val="22"/>
-                <w:szCs w:val="22"/>
-              </w:rPr>
-            </w:pPr>
-            <w:r>
-              <w:rPr>
-                <w:rFonts w:ascii="Arial" w:hAnsi="Arial" w:cs="Arial"/>
-                <w:sz w:val="22"/>
-                <w:szCs w:val="22"/>
-              </w:rPr>
-              <w:t>0.8</w:t>
-            </w:r>
-          </w:p>
-        </w:tc>
-        <w:tc>
-          <w:tcPr>
-            <w:tcW w:w="669" w:type="dxa"/>
-            <w:tcBorders>
-              <w:left w:val="single" w:sz="1" w:space="0" w:color="000000"/>
-              <w:bottom w:val="single" w:sz="1" w:space="0" w:color="000000"/>
-            </w:tcBorders>
-            <w:shd w:val="clear" w:color="auto" w:fill="00CC00"/>
-          </w:tcPr>
-          <w:p>
-            <w:pPr>
-              <w:pStyle w:val="TableContents"/>
-              <w:rPr>
-                <w:rFonts w:ascii="Arial" w:hAnsi="Arial" w:cs="Arial"/>
-                <w:sz w:val="22"/>
-                <w:szCs w:val="22"/>
-              </w:rPr>
-            </w:pPr>
-            <w:r>
-              <w:rPr>
-                <w:rFonts w:ascii="Arial" w:hAnsi="Arial" w:cs="Arial"/>
-                <w:sz w:val="22"/>
-                <w:szCs w:val="22"/>
-              </w:rPr>
-              <w:t>0.16</w:t>
-            </w:r>
-          </w:p>
-        </w:tc>
-        <w:tc>
-          <w:tcPr>
-            <w:tcW w:w="1377" w:type="dxa"/>
-            <w:tcBorders>
-              <w:left w:val="single" w:sz="1" w:space="0" w:color="000000"/>
-              <w:bottom w:val="single" w:sz="1" w:space="0" w:color="000000"/>
-            </w:tcBorders>
-            <w:shd w:val="clear" w:color="auto" w:fill="auto"/>
-          </w:tcPr>
-          <w:p>
-            <w:pPr>
-              <w:pStyle w:val="TableContents"/>
-              <w:rPr>
-                <w:rFonts w:ascii="Arial" w:hAnsi="Arial" w:cs="Arial"/>
-                <w:sz w:val="22"/>
-                <w:szCs w:val="22"/>
-              </w:rPr>
-            </w:pPr>
-            <w:r>
-              <w:rPr>
-                <w:rFonts w:ascii="Arial" w:hAnsi="Arial" w:cs="Arial"/>
-                <w:sz w:val="22"/>
-                <w:szCs w:val="22"/>
-              </w:rPr>
-              <w:t>Client</w:t>
-            </w:r>
-          </w:p>
-        </w:tc>
-        <w:tc>
-          <w:tcPr>
-            <w:tcW w:w="5182" w:type="dxa"/>
-            <w:tcBorders>
-              <w:left w:val="single" w:sz="1" w:space="0" w:color="000000"/>
-              <w:bottom w:val="single" w:sz="1" w:space="0" w:color="000000"/>
-              <w:right w:val="single" w:sz="1" w:space="0" w:color="000000"/>
-            </w:tcBorders>
-            <w:shd w:val="clear" w:color="auto" w:fill="auto"/>
-          </w:tcPr>
-          <w:p>
-            <w:pPr>
-              <w:rPr>
-                <w:rFonts w:cs="Arial"/>
-              </w:rPr>
-            </w:pPr>
-            <w:r>
-              <w:rPr>
-                <w:rFonts w:cs="Arial"/>
-              </w:rPr>
-              <w:t xml:space="preserve">Have a backup database to ensure no loss of data. Inform users with a message if the database </w:t>
-            </w:r>
-            <w:r>
-              <w:rPr>
-                <w:rFonts w:cs="Arial"/>
-              </w:rPr>
-              <w:t>cannot</w:t>
-            </w:r>
-            <w:r>
-              <w:rPr>
-                <w:rFonts w:cs="Arial"/>
-              </w:rPr>
-              <w:t xml:space="preserve"> be accessed. </w:t>
-            </w:r>
-          </w:p>
-        </w:tc>
-      </w:tr>
-      <w:tr>
-        <w:tc>
-          <w:tcPr>
-            <w:tcW w:w="1485" w:type="dxa"/>
-            <w:tcBorders>
-              <w:left w:val="single" w:sz="1" w:space="0" w:color="000000"/>
-              <w:bottom w:val="single" w:sz="1" w:space="0" w:color="000000"/>
-            </w:tcBorders>
-            <w:shd w:val="clear" w:color="auto" w:fill="auto"/>
-          </w:tcPr>
-          <w:p>
-            <w:pPr>
-              <w:pStyle w:val="TableContents"/>
-              <w:rPr>
-                <w:rFonts w:ascii="Arial" w:hAnsi="Arial" w:cs="Arial"/>
-                <w:sz w:val="22"/>
-                <w:szCs w:val="22"/>
-              </w:rPr>
-            </w:pPr>
-            <w:r>
-              <w:rPr>
-                <w:rFonts w:ascii="Arial" w:hAnsi="Arial" w:cs="Arial"/>
-                <w:sz w:val="22"/>
-                <w:szCs w:val="22"/>
-              </w:rPr>
-              <w:t>Website server downtime</w:t>
-            </w:r>
-          </w:p>
-        </w:tc>
-        <w:tc>
-          <w:tcPr>
-            <w:tcW w:w="1105" w:type="dxa"/>
-            <w:tcBorders>
-              <w:left w:val="single" w:sz="1" w:space="0" w:color="000000"/>
-              <w:bottom w:val="single" w:sz="1" w:space="0" w:color="000000"/>
-            </w:tcBorders>
-            <w:shd w:val="clear" w:color="auto" w:fill="auto"/>
-          </w:tcPr>
-          <w:p>
-            <w:pPr>
-              <w:pStyle w:val="TableContents"/>
-              <w:rPr>
-                <w:rFonts w:ascii="Arial" w:hAnsi="Arial" w:cs="Arial"/>
-                <w:sz w:val="22"/>
-                <w:szCs w:val="22"/>
-              </w:rPr>
-            </w:pPr>
-            <w:r>
-              <w:rPr>
-                <w:rFonts w:ascii="Arial" w:hAnsi="Arial" w:cs="Arial"/>
-                <w:sz w:val="22"/>
-                <w:szCs w:val="22"/>
-              </w:rPr>
-              <w:t>0.2</w:t>
-            </w:r>
-          </w:p>
-        </w:tc>
-        <w:tc>
-          <w:tcPr>
-            <w:tcW w:w="954" w:type="dxa"/>
-            <w:tcBorders>
-              <w:left w:val="single" w:sz="1" w:space="0" w:color="000000"/>
-              <w:bottom w:val="single" w:sz="1" w:space="0" w:color="000000"/>
-            </w:tcBorders>
-            <w:shd w:val="clear" w:color="auto" w:fill="auto"/>
-          </w:tcPr>
-          <w:p>
-            <w:pPr>
-              <w:pStyle w:val="TableContents"/>
-              <w:rPr>
-                <w:rFonts w:ascii="Arial" w:hAnsi="Arial" w:cs="Arial"/>
-                <w:sz w:val="22"/>
-                <w:szCs w:val="22"/>
-              </w:rPr>
-            </w:pPr>
-            <w:r>
-              <w:rPr>
-                <w:rFonts w:ascii="Arial" w:hAnsi="Arial" w:cs="Arial"/>
-                <w:sz w:val="22"/>
-                <w:szCs w:val="22"/>
-              </w:rPr>
-              <w:t>0.8</w:t>
-            </w:r>
-          </w:p>
-        </w:tc>
-        <w:tc>
-          <w:tcPr>
-            <w:tcW w:w="669" w:type="dxa"/>
-            <w:tcBorders>
-              <w:left w:val="single" w:sz="1" w:space="0" w:color="000000"/>
-              <w:bottom w:val="single" w:sz="1" w:space="0" w:color="000000"/>
-            </w:tcBorders>
-            <w:shd w:val="clear" w:color="auto" w:fill="00CC00"/>
-          </w:tcPr>
-          <w:p>
-            <w:pPr>
-              <w:pStyle w:val="TableContents"/>
-              <w:rPr>
-                <w:rFonts w:ascii="Arial" w:hAnsi="Arial" w:cs="Arial"/>
-                <w:sz w:val="22"/>
-                <w:szCs w:val="22"/>
-              </w:rPr>
-            </w:pPr>
-            <w:r>
-              <w:rPr>
-                <w:rFonts w:ascii="Arial" w:hAnsi="Arial" w:cs="Arial"/>
-                <w:sz w:val="22"/>
-                <w:szCs w:val="22"/>
-              </w:rPr>
-              <w:t>0.16</w:t>
-            </w:r>
-          </w:p>
-        </w:tc>
-        <w:tc>
-          <w:tcPr>
-            <w:tcW w:w="1377" w:type="dxa"/>
-            <w:tcBorders>
-              <w:left w:val="single" w:sz="1" w:space="0" w:color="000000"/>
-              <w:bottom w:val="single" w:sz="1" w:space="0" w:color="000000"/>
-            </w:tcBorders>
-            <w:shd w:val="clear" w:color="auto" w:fill="auto"/>
-          </w:tcPr>
-          <w:p>
-            <w:pPr>
-              <w:pStyle w:val="TableContents"/>
-              <w:rPr>
-                <w:rFonts w:ascii="Arial" w:hAnsi="Arial" w:cs="Arial"/>
-                <w:sz w:val="22"/>
-                <w:szCs w:val="22"/>
-              </w:rPr>
-            </w:pPr>
-            <w:r>
-              <w:rPr>
-                <w:rFonts w:ascii="Arial" w:hAnsi="Arial" w:cs="Arial"/>
-                <w:sz w:val="22"/>
-                <w:szCs w:val="22"/>
-              </w:rPr>
-              <w:t>Client</w:t>
-            </w:r>
-          </w:p>
-        </w:tc>
-        <w:tc>
-          <w:tcPr>
-            <w:tcW w:w="5182" w:type="dxa"/>
-            <w:tcBorders>
-              <w:left w:val="single" w:sz="1" w:space="0" w:color="000000"/>
-              <w:bottom w:val="single" w:sz="1" w:space="0" w:color="000000"/>
-              <w:right w:val="single" w:sz="1" w:space="0" w:color="000000"/>
-            </w:tcBorders>
-            <w:shd w:val="clear" w:color="auto" w:fill="auto"/>
-          </w:tcPr>
-          <w:p>
-            <w:pPr>
-              <w:rPr>
-                <w:rFonts w:cs="Arial"/>
-              </w:rPr>
-            </w:pPr>
-            <w:r>
-              <w:rPr>
-                <w:rFonts w:cs="Arial"/>
-              </w:rPr>
-              <w:t>Have a message displayed to the user if the website is currently down due to maintenance or other circumstances.</w:t>
-            </w:r>
-          </w:p>
-        </w:tc>
-      </w:tr>
-    </w:tbl>
-    <w:p>
-      <w:pPr>
-        <w:pStyle w:val="Heading2"/>
-        <w:numPr>
-          <w:ilvl w:val="1"/>
-          <w:numId w:val="12"/>
-        </w:numPr>
-      </w:pPr>
-      <w:bookmarkStart w:id="10" w:name="_Toc402218007"/>
-      <w:r>
-        <w:t>Dependencies</w:t>
-      </w:r>
-      <w:bookmarkEnd w:id="10"/>
-      <w:r>
-        <w:t xml:space="preserve"> </w:t>
-      </w:r>
-    </w:p>
-    <w:tbl>
-      <w:tblPr>
-        <w:tblW w:w="10772" w:type="dxa"/>
-        <w:tblInd w:w="-873" w:type="dxa"/>
-        <w:tblLayout w:type="fixed"/>
-        <w:tblCellMar>
-          <w:top w:w="55" w:type="dxa"/>
-          <w:left w:w="55" w:type="dxa"/>
-          <w:bottom w:w="55" w:type="dxa"/>
-          <w:right w:w="55" w:type="dxa"/>
-        </w:tblCellMar>
-        <w:tblLook w:val="0000" w:firstRow="0" w:lastRow="0" w:firstColumn="0" w:lastColumn="0" w:noHBand="0" w:noVBand="0"/>
-      </w:tblPr>
-      <w:tblGrid>
-        <w:gridCol w:w="1485"/>
-        <w:gridCol w:w="1105"/>
-        <w:gridCol w:w="954"/>
-        <w:gridCol w:w="669"/>
-        <w:gridCol w:w="1377"/>
-        <w:gridCol w:w="5182"/>
-      </w:tblGrid>
-      <w:tr>
-        <w:tc>
-          <w:tcPr>
-            <w:tcW w:w="1485" w:type="dxa"/>
-            <w:tcBorders>
-              <w:top w:val="single" w:sz="1" w:space="0" w:color="000000"/>
-              <w:left w:val="single" w:sz="1" w:space="0" w:color="000000"/>
-              <w:bottom w:val="single" w:sz="1" w:space="0" w:color="000000"/>
-            </w:tcBorders>
-            <w:shd w:val="clear" w:color="auto" w:fill="auto"/>
-          </w:tcPr>
-          <w:p>
-            <w:pPr>
-              <w:pStyle w:val="TableContents"/>
-              <w:rPr>
-                <w:rFonts w:ascii="Arial" w:hAnsi="Arial" w:cs="Arial"/>
-                <w:sz w:val="22"/>
-                <w:szCs w:val="22"/>
-              </w:rPr>
-            </w:pPr>
-            <w:r>
-              <w:rPr>
-                <w:rFonts w:ascii="Arial" w:hAnsi="Arial" w:cs="Arial"/>
-                <w:sz w:val="22"/>
-                <w:szCs w:val="22"/>
-              </w:rPr>
-              <w:t>Event</w:t>
-            </w:r>
-          </w:p>
-        </w:tc>
-        <w:tc>
-          <w:tcPr>
-            <w:tcW w:w="1105" w:type="dxa"/>
-            <w:tcBorders>
-              <w:top w:val="single" w:sz="1" w:space="0" w:color="000000"/>
-              <w:left w:val="single" w:sz="1" w:space="0" w:color="000000"/>
-              <w:bottom w:val="single" w:sz="1" w:space="0" w:color="000000"/>
-            </w:tcBorders>
-            <w:shd w:val="clear" w:color="auto" w:fill="auto"/>
-          </w:tcPr>
-          <w:p>
-            <w:pPr>
-              <w:pStyle w:val="TableContents"/>
-              <w:rPr>
-                <w:rFonts w:ascii="Arial" w:hAnsi="Arial" w:cs="Arial"/>
-                <w:sz w:val="22"/>
-                <w:szCs w:val="22"/>
-              </w:rPr>
-            </w:pPr>
-            <w:r>
-              <w:rPr>
-                <w:rFonts w:ascii="Arial" w:hAnsi="Arial" w:cs="Arial"/>
-                <w:sz w:val="22"/>
-                <w:szCs w:val="22"/>
-              </w:rPr>
-              <w:t>Likelihood</w:t>
-            </w:r>
-          </w:p>
-        </w:tc>
-        <w:tc>
-          <w:tcPr>
-            <w:tcW w:w="954" w:type="dxa"/>
-            <w:tcBorders>
-              <w:top w:val="single" w:sz="1" w:space="0" w:color="000000"/>
-              <w:left w:val="single" w:sz="1" w:space="0" w:color="000000"/>
-              <w:bottom w:val="single" w:sz="1" w:space="0" w:color="000000"/>
-            </w:tcBorders>
-            <w:shd w:val="clear" w:color="auto" w:fill="auto"/>
-          </w:tcPr>
-          <w:p>
-            <w:pPr>
-              <w:pStyle w:val="TableContents"/>
-              <w:rPr>
-                <w:rFonts w:ascii="Arial" w:hAnsi="Arial" w:cs="Arial"/>
-                <w:sz w:val="22"/>
-                <w:szCs w:val="22"/>
-              </w:rPr>
-            </w:pPr>
-            <w:r>
-              <w:rPr>
-                <w:rFonts w:ascii="Arial" w:hAnsi="Arial" w:cs="Arial"/>
-                <w:sz w:val="22"/>
-                <w:szCs w:val="22"/>
-              </w:rPr>
-              <w:t>Severity</w:t>
-            </w:r>
-          </w:p>
-        </w:tc>
-        <w:tc>
-          <w:tcPr>
-            <w:tcW w:w="669" w:type="dxa"/>
-            <w:tcBorders>
-              <w:top w:val="single" w:sz="1" w:space="0" w:color="000000"/>
-              <w:left w:val="single" w:sz="1" w:space="0" w:color="000000"/>
-              <w:bottom w:val="single" w:sz="1" w:space="0" w:color="000000"/>
-            </w:tcBorders>
-            <w:shd w:val="clear" w:color="auto" w:fill="auto"/>
-          </w:tcPr>
-          <w:p>
-            <w:pPr>
-              <w:pStyle w:val="TableContents"/>
-              <w:rPr>
-                <w:rFonts w:ascii="Arial" w:hAnsi="Arial" w:cs="Arial"/>
-                <w:sz w:val="22"/>
-                <w:szCs w:val="22"/>
-              </w:rPr>
-            </w:pPr>
-            <w:r>
-              <w:rPr>
-                <w:rFonts w:ascii="Arial" w:hAnsi="Arial" w:cs="Arial"/>
-                <w:sz w:val="22"/>
-                <w:szCs w:val="22"/>
-              </w:rPr>
-              <w:t>Risk</w:t>
-            </w:r>
-          </w:p>
-        </w:tc>
-        <w:tc>
-          <w:tcPr>
-            <w:tcW w:w="1377" w:type="dxa"/>
-            <w:tcBorders>
-              <w:top w:val="single" w:sz="1" w:space="0" w:color="000000"/>
-              <w:left w:val="single" w:sz="1" w:space="0" w:color="000000"/>
-              <w:bottom w:val="single" w:sz="1" w:space="0" w:color="000000"/>
-            </w:tcBorders>
-            <w:shd w:val="clear" w:color="auto" w:fill="auto"/>
-          </w:tcPr>
-          <w:p>
-            <w:pPr>
-              <w:pStyle w:val="TableContents"/>
-              <w:rPr>
-                <w:rFonts w:ascii="Arial" w:hAnsi="Arial" w:cs="Arial"/>
-                <w:sz w:val="22"/>
-                <w:szCs w:val="22"/>
-              </w:rPr>
-            </w:pPr>
-            <w:r>
-              <w:rPr>
-                <w:rFonts w:ascii="Arial" w:hAnsi="Arial" w:cs="Arial"/>
-                <w:sz w:val="22"/>
-                <w:szCs w:val="22"/>
-              </w:rPr>
-              <w:t>Who it affects</w:t>
-            </w:r>
-          </w:p>
-        </w:tc>
-        <w:tc>
-          <w:tcPr>
-            <w:tcW w:w="5182" w:type="dxa"/>
-            <w:tcBorders>
-              <w:top w:val="single" w:sz="1" w:space="0" w:color="000000"/>
-              <w:left w:val="single" w:sz="1" w:space="0" w:color="000000"/>
-              <w:bottom w:val="single" w:sz="1" w:space="0" w:color="000000"/>
-              <w:right w:val="single" w:sz="1" w:space="0" w:color="000000"/>
-            </w:tcBorders>
-            <w:shd w:val="clear" w:color="auto" w:fill="auto"/>
-          </w:tcPr>
-          <w:p>
-            <w:pPr>
-              <w:pStyle w:val="TableContents"/>
-              <w:rPr>
-                <w:rFonts w:ascii="Arial" w:hAnsi="Arial" w:cs="Arial"/>
-                <w:sz w:val="22"/>
-                <w:szCs w:val="22"/>
-              </w:rPr>
-            </w:pPr>
-            <w:r>
-              <w:rPr>
-                <w:rFonts w:ascii="Arial" w:hAnsi="Arial" w:cs="Arial"/>
-                <w:sz w:val="22"/>
-                <w:szCs w:val="22"/>
-              </w:rPr>
-              <w:t>Mitigation</w:t>
-            </w:r>
-          </w:p>
-        </w:tc>
-      </w:tr>
-      <w:tr>
-        <w:tc>
-          <w:tcPr>
-            <w:tcW w:w="1485" w:type="dxa"/>
-            <w:tcBorders>
-              <w:left w:val="single" w:sz="1" w:space="0" w:color="000000"/>
-              <w:bottom w:val="single" w:sz="1" w:space="0" w:color="000000"/>
-            </w:tcBorders>
-            <w:shd w:val="clear" w:color="auto" w:fill="auto"/>
-          </w:tcPr>
-          <w:p>
-            <w:pPr>
-              <w:pStyle w:val="TableContents"/>
-              <w:rPr>
-                <w:rFonts w:ascii="Arial" w:hAnsi="Arial" w:cs="Arial"/>
-                <w:sz w:val="22"/>
-                <w:szCs w:val="22"/>
-              </w:rPr>
-            </w:pPr>
-            <w:r>
-              <w:rPr>
-                <w:rFonts w:ascii="Arial" w:hAnsi="Arial" w:cs="Arial"/>
-                <w:sz w:val="22"/>
-                <w:szCs w:val="22"/>
-              </w:rPr>
-              <w:t>Lack of Android testing devices</w:t>
-            </w:r>
-          </w:p>
-        </w:tc>
-        <w:tc>
-          <w:tcPr>
-            <w:tcW w:w="1105" w:type="dxa"/>
-            <w:tcBorders>
-              <w:left w:val="single" w:sz="1" w:space="0" w:color="000000"/>
-              <w:bottom w:val="single" w:sz="1" w:space="0" w:color="000000"/>
-            </w:tcBorders>
-            <w:shd w:val="clear" w:color="auto" w:fill="auto"/>
-          </w:tcPr>
-          <w:p>
-            <w:pPr>
-              <w:pStyle w:val="TableContents"/>
-              <w:rPr>
-                <w:rFonts w:ascii="Arial" w:hAnsi="Arial" w:cs="Arial"/>
-                <w:sz w:val="22"/>
-                <w:szCs w:val="22"/>
-              </w:rPr>
-            </w:pPr>
-            <w:r>
-              <w:rPr>
-                <w:rFonts w:ascii="Arial" w:hAnsi="Arial" w:cs="Arial"/>
-                <w:sz w:val="22"/>
-                <w:szCs w:val="22"/>
-              </w:rPr>
-              <w:t>0.1</w:t>
-            </w:r>
-          </w:p>
-        </w:tc>
-        <w:tc>
-          <w:tcPr>
-            <w:tcW w:w="954" w:type="dxa"/>
-            <w:tcBorders>
-              <w:left w:val="single" w:sz="1" w:space="0" w:color="000000"/>
-              <w:bottom w:val="single" w:sz="1" w:space="0" w:color="000000"/>
-            </w:tcBorders>
-            <w:shd w:val="clear" w:color="auto" w:fill="auto"/>
-          </w:tcPr>
-          <w:p>
-            <w:pPr>
-              <w:pStyle w:val="TableContents"/>
-              <w:rPr>
-                <w:rFonts w:ascii="Arial" w:hAnsi="Arial" w:cs="Arial"/>
-                <w:sz w:val="22"/>
-                <w:szCs w:val="22"/>
-              </w:rPr>
-            </w:pPr>
-            <w:r>
-              <w:rPr>
-                <w:rFonts w:ascii="Arial" w:hAnsi="Arial" w:cs="Arial"/>
-                <w:sz w:val="22"/>
-                <w:szCs w:val="22"/>
-              </w:rPr>
-              <w:t>1</w:t>
-            </w:r>
-          </w:p>
-        </w:tc>
-        <w:tc>
-          <w:tcPr>
-            <w:tcW w:w="669" w:type="dxa"/>
-            <w:tcBorders>
-              <w:left w:val="single" w:sz="1" w:space="0" w:color="000000"/>
-              <w:bottom w:val="single" w:sz="1" w:space="0" w:color="000000"/>
-            </w:tcBorders>
-            <w:shd w:val="clear" w:color="auto" w:fill="00CC00"/>
-          </w:tcPr>
-          <w:p>
-            <w:pPr>
-              <w:pStyle w:val="TableContents"/>
-              <w:rPr>
-                <w:rFonts w:ascii="Arial" w:hAnsi="Arial" w:cs="Arial"/>
-                <w:sz w:val="22"/>
-                <w:szCs w:val="22"/>
-              </w:rPr>
-            </w:pPr>
-            <w:r>
-              <w:rPr>
-                <w:rFonts w:ascii="Arial" w:hAnsi="Arial" w:cs="Arial"/>
-                <w:sz w:val="22"/>
-                <w:szCs w:val="22"/>
-              </w:rPr>
-              <w:t>0.1</w:t>
-            </w:r>
-          </w:p>
-        </w:tc>
-        <w:tc>
-          <w:tcPr>
-            <w:tcW w:w="1377" w:type="dxa"/>
-            <w:tcBorders>
-              <w:left w:val="single" w:sz="1" w:space="0" w:color="000000"/>
-              <w:bottom w:val="single" w:sz="1" w:space="0" w:color="000000"/>
-            </w:tcBorders>
-            <w:shd w:val="clear" w:color="auto" w:fill="auto"/>
-          </w:tcPr>
-          <w:p>
-            <w:pPr>
-              <w:pStyle w:val="TableContents"/>
-              <w:rPr>
-                <w:rFonts w:ascii="Arial" w:hAnsi="Arial" w:cs="Arial"/>
-                <w:sz w:val="22"/>
-                <w:szCs w:val="22"/>
-              </w:rPr>
-            </w:pPr>
-            <w:r>
-              <w:rPr>
-                <w:rFonts w:ascii="Arial" w:hAnsi="Arial" w:cs="Arial"/>
-                <w:sz w:val="22"/>
-                <w:szCs w:val="22"/>
-              </w:rPr>
-              <w:t>Team</w:t>
-            </w:r>
-          </w:p>
-        </w:tc>
-        <w:tc>
-          <w:tcPr>
-            <w:tcW w:w="5182" w:type="dxa"/>
-            <w:tcBorders>
-              <w:left w:val="single" w:sz="1" w:space="0" w:color="000000"/>
-              <w:bottom w:val="single" w:sz="1" w:space="0" w:color="000000"/>
-              <w:right w:val="single" w:sz="1" w:space="0" w:color="000000"/>
-            </w:tcBorders>
-            <w:shd w:val="clear" w:color="auto" w:fill="auto"/>
-          </w:tcPr>
-          <w:p>
-            <w:pPr>
-              <w:rPr>
-                <w:rFonts w:cs="Arial"/>
-              </w:rPr>
-            </w:pPr>
-            <w:r>
-              <w:rPr>
-                <w:rFonts w:cs="Arial"/>
-              </w:rPr>
-              <w:t>Most members of the group own an Android device. Those that do not have access to the android emulator available with the eclipse IDE.</w:t>
-            </w:r>
-          </w:p>
-        </w:tc>
-      </w:tr>
-      <w:tr>
-        <w:tc>
-          <w:tcPr>
-            <w:tcW w:w="1485" w:type="dxa"/>
-            <w:tcBorders>
-              <w:left w:val="single" w:sz="1" w:space="0" w:color="000000"/>
-              <w:bottom w:val="single" w:sz="1" w:space="0" w:color="000000"/>
-            </w:tcBorders>
-            <w:shd w:val="clear" w:color="auto" w:fill="auto"/>
-          </w:tcPr>
-          <w:p>
-            <w:pPr>
-              <w:pStyle w:val="TableContents"/>
-              <w:rPr>
-                <w:rFonts w:ascii="Arial" w:hAnsi="Arial" w:cs="Arial"/>
-                <w:sz w:val="22"/>
-                <w:szCs w:val="22"/>
-              </w:rPr>
-            </w:pPr>
-            <w:r>
-              <w:rPr>
-                <w:rFonts w:ascii="Arial" w:hAnsi="Arial" w:cs="Arial"/>
-                <w:sz w:val="22"/>
-                <w:szCs w:val="22"/>
-              </w:rPr>
-              <w:t>Over dependency on singular member</w:t>
-            </w:r>
-          </w:p>
-        </w:tc>
-        <w:tc>
-          <w:tcPr>
-            <w:tcW w:w="1105" w:type="dxa"/>
-            <w:tcBorders>
-              <w:left w:val="single" w:sz="1" w:space="0" w:color="000000"/>
-              <w:bottom w:val="single" w:sz="1" w:space="0" w:color="000000"/>
-            </w:tcBorders>
-            <w:shd w:val="clear" w:color="auto" w:fill="auto"/>
-          </w:tcPr>
-          <w:p>
-            <w:pPr>
-              <w:pStyle w:val="TableContents"/>
-              <w:rPr>
-                <w:rFonts w:ascii="Arial" w:hAnsi="Arial" w:cs="Arial"/>
-                <w:sz w:val="22"/>
-                <w:szCs w:val="22"/>
-              </w:rPr>
-            </w:pPr>
-            <w:r>
-              <w:rPr>
-                <w:rFonts w:ascii="Arial" w:hAnsi="Arial" w:cs="Arial"/>
-                <w:sz w:val="22"/>
-                <w:szCs w:val="22"/>
-              </w:rPr>
-              <w:t>0.2</w:t>
-            </w:r>
-          </w:p>
-        </w:tc>
-        <w:tc>
-          <w:tcPr>
-            <w:tcW w:w="954" w:type="dxa"/>
-            <w:tcBorders>
-              <w:left w:val="single" w:sz="1" w:space="0" w:color="000000"/>
-              <w:bottom w:val="single" w:sz="1" w:space="0" w:color="000000"/>
-            </w:tcBorders>
-            <w:shd w:val="clear" w:color="auto" w:fill="auto"/>
-          </w:tcPr>
-          <w:p>
-            <w:pPr>
-              <w:pStyle w:val="TableContents"/>
-              <w:rPr>
-                <w:rFonts w:ascii="Arial" w:hAnsi="Arial" w:cs="Arial"/>
-                <w:sz w:val="22"/>
-                <w:szCs w:val="22"/>
-              </w:rPr>
-            </w:pPr>
-            <w:r>
-              <w:rPr>
-                <w:rFonts w:ascii="Arial" w:hAnsi="Arial" w:cs="Arial"/>
-                <w:sz w:val="22"/>
-                <w:szCs w:val="22"/>
-              </w:rPr>
-              <w:t>0.8</w:t>
-            </w:r>
-          </w:p>
-        </w:tc>
-        <w:tc>
-          <w:tcPr>
-            <w:tcW w:w="669" w:type="dxa"/>
-            <w:tcBorders>
-              <w:left w:val="single" w:sz="1" w:space="0" w:color="000000"/>
-              <w:bottom w:val="single" w:sz="1" w:space="0" w:color="000000"/>
-            </w:tcBorders>
-            <w:shd w:val="clear" w:color="auto" w:fill="00CC00"/>
-          </w:tcPr>
-          <w:p>
-            <w:pPr>
-              <w:pStyle w:val="TableContents"/>
-              <w:rPr>
-                <w:rFonts w:ascii="Arial" w:hAnsi="Arial" w:cs="Arial"/>
-                <w:sz w:val="22"/>
-                <w:szCs w:val="22"/>
-              </w:rPr>
-            </w:pPr>
-            <w:r>
-              <w:rPr>
-                <w:rFonts w:ascii="Arial" w:hAnsi="Arial" w:cs="Arial"/>
-                <w:sz w:val="22"/>
-                <w:szCs w:val="22"/>
-              </w:rPr>
-              <w:t>0.16</w:t>
-            </w:r>
-          </w:p>
-        </w:tc>
-        <w:tc>
-          <w:tcPr>
-            <w:tcW w:w="1377" w:type="dxa"/>
-            <w:tcBorders>
-              <w:left w:val="single" w:sz="1" w:space="0" w:color="000000"/>
-              <w:bottom w:val="single" w:sz="1" w:space="0" w:color="000000"/>
-            </w:tcBorders>
-            <w:shd w:val="clear" w:color="auto" w:fill="auto"/>
-          </w:tcPr>
-          <w:p>
-            <w:pPr>
-              <w:pStyle w:val="TableContents"/>
-              <w:rPr>
-                <w:rFonts w:ascii="Arial" w:hAnsi="Arial" w:cs="Arial"/>
-                <w:sz w:val="22"/>
-                <w:szCs w:val="22"/>
-              </w:rPr>
-            </w:pPr>
-            <w:r>
-              <w:rPr>
-                <w:rFonts w:ascii="Arial" w:hAnsi="Arial" w:cs="Arial"/>
-                <w:sz w:val="22"/>
-                <w:szCs w:val="22"/>
-              </w:rPr>
-              <w:t>Team</w:t>
-            </w:r>
-          </w:p>
-        </w:tc>
-        <w:tc>
-          <w:tcPr>
-            <w:tcW w:w="5182" w:type="dxa"/>
-            <w:tcBorders>
-              <w:left w:val="single" w:sz="1" w:space="0" w:color="000000"/>
-              <w:bottom w:val="single" w:sz="1" w:space="0" w:color="000000"/>
-              <w:right w:val="single" w:sz="1" w:space="0" w:color="000000"/>
-            </w:tcBorders>
-            <w:shd w:val="clear" w:color="auto" w:fill="auto"/>
-          </w:tcPr>
-          <w:p>
-            <w:pPr>
-              <w:rPr>
-                <w:rFonts w:cs="Arial"/>
-              </w:rPr>
-            </w:pPr>
-            <w:r>
-              <w:rPr>
-                <w:rFonts w:cs="Arial"/>
-              </w:rPr>
-              <w:t>The Team manager is responsible for ensuring that the work load is evenly spread between all group members. This should ensure that the group can complete all aspects of the project evenly.</w:t>
+              <w:t xml:space="preserve">The </w:t>
+            </w:r>
+            <w:r>
+              <w:rPr>
+                <w:rFonts w:cs="Arial"/>
+              </w:rPr>
+              <w:t>Project M</w:t>
+            </w:r>
+            <w:r>
+              <w:rPr>
+                <w:rFonts w:cs="Arial"/>
+              </w:rPr>
+              <w:t>anager is responsible for ensuring that the work load is evenly spread between all group members. This should ensure that the group can complete all aspects of the project evenly.</w:t>
             </w:r>
           </w:p>
         </w:tc>
@@ -6967,7 +7067,43 @@
               <w:rPr>
                 <w:rFonts w:cs="Arial"/>
               </w:rPr>
-              <w:t>As the project is broken down into smaller subsections it will be harder for the whole group to off on a tangent. Furthermore, The project manager and Project Leader will monitor this to ensure it does not take place.</w:t>
+              <w:t>As the project is broken down into smaller subsections it will be harder for the whole group to</w:t>
+            </w:r>
+            <w:r>
+              <w:rPr>
+                <w:rFonts w:cs="Arial"/>
+              </w:rPr>
+              <w:t xml:space="preserve"> go</w:t>
+            </w:r>
+            <w:r>
+              <w:rPr>
+                <w:rFonts w:cs="Arial"/>
+              </w:rPr>
+              <w:t xml:space="preserve"> off on a tangent. Furthermore, The </w:t>
+            </w:r>
+            <w:r>
+              <w:rPr>
+                <w:rFonts w:cs="Arial"/>
+              </w:rPr>
+              <w:t>Project</w:t>
+            </w:r>
+            <w:r>
+              <w:rPr>
+                <w:rFonts w:cs="Arial"/>
+              </w:rPr>
+              <w:t xml:space="preserve"> </w:t>
+            </w:r>
+            <w:r>
+              <w:rPr>
+                <w:rFonts w:cs="Arial"/>
+              </w:rPr>
+              <w:t>Manager</w:t>
+            </w:r>
+            <w:r>
+              <w:rPr>
+                <w:rFonts w:cs="Arial"/>
+              </w:rPr>
+              <w:t xml:space="preserve"> and Project Leader will monitor this to ensure it does not take place.</w:t>
             </w:r>
           </w:p>
         </w:tc>
@@ -7133,7 +7269,19 @@
               <w:rPr>
                 <w:rFonts w:cs="Arial"/>
               </w:rPr>
-              <w:t xml:space="preserve">All Work should be submitted earlier than the date of the deliverable to either the QA or Deputy QA manager for checking. Any work that is not satisfactory will be amended by the producer or a member of the QA team. </w:t>
+              <w:t xml:space="preserve">All Work should be submitted earlier than the date of the deliverable to either the QA or Deputy QA </w:t>
+            </w:r>
+            <w:r>
+              <w:rPr>
+                <w:rFonts w:cs="Arial"/>
+              </w:rPr>
+              <w:t>Manager</w:t>
+            </w:r>
+            <w:r>
+              <w:rPr>
+                <w:rFonts w:cs="Arial"/>
+              </w:rPr>
+              <w:t xml:space="preserve"> for checking. Any work that is not satisfactory will be amended by the producer or a member of the QA team. </w:t>
             </w:r>
           </w:p>
         </w:tc>
@@ -7299,7 +7447,19 @@
               <w:rPr>
                 <w:rFonts w:cs="Arial"/>
               </w:rPr>
-              <w:t>All deadlines are set out well in advance of their completion date. Group members are highly encouraged to email managers with concerns on meeting deadlines or producing content.</w:t>
+              <w:t xml:space="preserve">All deadlines are set out well in advance of their completion date. Group members are highly encouraged to email </w:t>
+            </w:r>
+            <w:r>
+              <w:rPr>
+                <w:rFonts w:cs="Arial"/>
+              </w:rPr>
+              <w:t>Manager</w:t>
+            </w:r>
+            <w:r>
+              <w:rPr>
+                <w:rFonts w:cs="Arial"/>
+              </w:rPr>
+              <w:t>s with concerns on meeting deadlines or producing content.</w:t>
             </w:r>
           </w:p>
         </w:tc>
@@ -7479,11 +7639,11 @@
           <w:numId w:val="12"/>
         </w:numPr>
       </w:pPr>
-      <w:bookmarkStart w:id="11" w:name="_Toc402218008"/>
+      <w:bookmarkStart w:id="10" w:name="_Toc402218008"/>
       <w:r>
         <w:t>Additional Issues</w:t>
       </w:r>
-      <w:bookmarkEnd w:id="11"/>
+      <w:bookmarkEnd w:id="10"/>
       <w:r>
         <w:t xml:space="preserve"> </w:t>
       </w:r>
@@ -7498,11 +7658,11 @@
         <w:spacing w:after="160"/>
         <w:ind w:left="1077"/>
       </w:pPr>
-      <w:bookmarkStart w:id="12" w:name="_Toc402218009"/>
+      <w:bookmarkStart w:id="11" w:name="_Toc402218009"/>
       <w:r>
         <w:t>Risk Assessment Key</w:t>
       </w:r>
-      <w:bookmarkEnd w:id="12"/>
+      <w:bookmarkEnd w:id="11"/>
     </w:p>
     <w:tbl>
       <w:tblPr>
@@ -7908,12 +8068,12 @@
           <w:lang w:val="fr-FR"/>
         </w:rPr>
       </w:pPr>
-      <w:bookmarkStart w:id="13" w:name="_Toc402218010"/>
+      <w:bookmarkStart w:id="12" w:name="_Toc402218010"/>
       <w:r>
         <w:lastRenderedPageBreak/>
         <w:t>REFERENCES</w:t>
       </w:r>
-      <w:bookmarkEnd w:id="13"/>
+      <w:bookmarkEnd w:id="12"/>
     </w:p>
     <w:p>
       <w:pPr>
@@ -7934,11 +8094,11 @@
       <w:pPr>
         <w:pStyle w:val="Heading1"/>
       </w:pPr>
-      <w:bookmarkStart w:id="14" w:name="_Toc402218011"/>
+      <w:bookmarkStart w:id="13" w:name="_Toc402218011"/>
       <w:r>
         <w:t>DOCUMENT HISTORY</w:t>
       </w:r>
-      <w:bookmarkEnd w:id="14"/>
+      <w:bookmarkEnd w:id="13"/>
     </w:p>
     <w:tbl>
       <w:tblPr>
@@ -8177,7 +8337,7 @@
               <w:rPr>
                 <w:rFonts w:cs="Arial"/>
               </w:rPr>
-              <w:t xml:space="preserve">Document Created and Structured </w:t>
+              <w:t>Document Created and Structured</w:t>
             </w:r>
           </w:p>
         </w:tc>
@@ -8208,6 +8368,9 @@
         </w:tc>
       </w:tr>
       <w:tr>
+        <w:trPr>
+          <w:trHeight w:val="1291"/>
+        </w:trPr>
         <w:tc>
           <w:tcPr>
             <w:tcW w:w="1005" w:type="dxa"/>
@@ -8276,7 +8439,13 @@
               <w:rPr>
                 <w:rFonts w:cs="Arial"/>
               </w:rPr>
-              <w:t>27/10/14</w:t>
+              <w:t>27</w:t>
+            </w:r>
+            <w:r>
+              <w:rPr>
+                <w:rFonts w:cs="Arial"/>
+              </w:rPr>
+              <w:t>/10/14</w:t>
             </w:r>
           </w:p>
         </w:tc>
@@ -8300,7 +8469,13 @@
               <w:rPr>
                 <w:rFonts w:cs="Arial"/>
               </w:rPr>
-              <w:t>Restructured Into new Template Supplied by als48. Document put into ‘In Review’ Status</w:t>
+              <w:t xml:space="preserve">Restructured Into new Template Supplied by als48. Document </w:t>
+            </w:r>
+            <w:r>
+              <w:rPr>
+                <w:rFonts w:cs="Arial"/>
+              </w:rPr>
+              <w:t>put into ‘In Review’ Status</w:t>
             </w:r>
           </w:p>
         </w:tc>
@@ -8326,6 +8501,139 @@
               </w:rPr>
               <w:t>Tcg2</w:t>
             </w:r>
+          </w:p>
+        </w:tc>
+      </w:tr>
+      <w:tr>
+        <w:trPr>
+          <w:trHeight w:val="1291"/>
+        </w:trPr>
+        <w:tc>
+          <w:tcPr>
+            <w:tcW w:w="1005" w:type="dxa"/>
+            <w:tcBorders>
+              <w:top w:val="single" w:sz="4" w:space="0" w:color="auto"/>
+              <w:left w:val="single" w:sz="4" w:space="0" w:color="auto"/>
+              <w:bottom w:val="single" w:sz="4" w:space="0" w:color="auto"/>
+              <w:right w:val="single" w:sz="4" w:space="0" w:color="auto"/>
+            </w:tcBorders>
+          </w:tcPr>
+          <w:p>
+            <w:pPr>
+              <w:rPr>
+                <w:rFonts w:cs="Arial"/>
+              </w:rPr>
+            </w:pPr>
+            <w:r>
+              <w:rPr>
+                <w:rFonts w:cs="Arial"/>
+              </w:rPr>
+              <w:t>1.2</w:t>
+            </w:r>
+          </w:p>
+        </w:tc>
+        <w:tc>
+          <w:tcPr>
+            <w:tcW w:w="1803" w:type="dxa"/>
+            <w:tcBorders>
+              <w:top w:val="single" w:sz="4" w:space="0" w:color="auto"/>
+              <w:left w:val="single" w:sz="4" w:space="0" w:color="auto"/>
+              <w:bottom w:val="single" w:sz="4" w:space="0" w:color="auto"/>
+              <w:right w:val="single" w:sz="4" w:space="0" w:color="auto"/>
+            </w:tcBorders>
+          </w:tcPr>
+          <w:p>
+            <w:pPr>
+              <w:rPr>
+                <w:rFonts w:cs="Arial"/>
+              </w:rPr>
+            </w:pPr>
+            <w:r>
+              <w:rPr>
+                <w:rFonts w:cs="Arial"/>
+              </w:rPr>
+              <w:t>#1,#2</w:t>
+            </w:r>
+          </w:p>
+        </w:tc>
+        <w:tc>
+          <w:tcPr>
+            <w:tcW w:w="1165" w:type="dxa"/>
+            <w:tcBorders>
+              <w:top w:val="single" w:sz="4" w:space="0" w:color="auto"/>
+              <w:left w:val="single" w:sz="4" w:space="0" w:color="auto"/>
+              <w:bottom w:val="single" w:sz="4" w:space="0" w:color="auto"/>
+              <w:right w:val="single" w:sz="4" w:space="0" w:color="auto"/>
+            </w:tcBorders>
+          </w:tcPr>
+          <w:p>
+            <w:pPr>
+              <w:rPr>
+                <w:rFonts w:cs="Arial"/>
+              </w:rPr>
+            </w:pPr>
+            <w:r>
+              <w:rPr>
+                <w:rFonts w:cs="Arial"/>
+              </w:rPr>
+              <w:t>30/10/14</w:t>
+            </w:r>
+          </w:p>
+        </w:tc>
+        <w:tc>
+          <w:tcPr>
+            <w:tcW w:w="3393" w:type="dxa"/>
+            <w:tcBorders>
+              <w:top w:val="single" w:sz="4" w:space="0" w:color="auto"/>
+              <w:left w:val="single" w:sz="4" w:space="0" w:color="auto"/>
+              <w:bottom w:val="single" w:sz="4" w:space="0" w:color="auto"/>
+              <w:right w:val="single" w:sz="4" w:space="0" w:color="auto"/>
+            </w:tcBorders>
+          </w:tcPr>
+          <w:p>
+            <w:pPr>
+              <w:rPr>
+                <w:rFonts w:cs="Arial"/>
+              </w:rPr>
+            </w:pPr>
+            <w:r>
+              <w:rPr>
+                <w:rFonts w:cs="Arial"/>
+              </w:rPr>
+              <w:t>Document Reviewed and Issues assigned to Author. Changes made and document placed into Release Status</w:t>
+            </w:r>
+            <w:r>
+              <w:rPr>
+                <w:rFonts w:cs="Arial"/>
+              </w:rPr>
+              <w:t xml:space="preserve"> </w:t>
+            </w:r>
+          </w:p>
+        </w:tc>
+        <w:tc>
+          <w:tcPr>
+            <w:tcW w:w="1435" w:type="dxa"/>
+            <w:tcBorders>
+              <w:top w:val="single" w:sz="4" w:space="0" w:color="auto"/>
+              <w:left w:val="single" w:sz="4" w:space="0" w:color="auto"/>
+              <w:bottom w:val="single" w:sz="4" w:space="0" w:color="auto"/>
+              <w:right w:val="single" w:sz="4" w:space="0" w:color="auto"/>
+            </w:tcBorders>
+          </w:tcPr>
+          <w:p>
+            <w:pPr>
+              <w:rPr>
+                <w:rFonts w:cs="Arial"/>
+              </w:rPr>
+            </w:pPr>
+            <w:r>
+              <w:rPr>
+                <w:rFonts w:cs="Arial"/>
+              </w:rPr>
+              <w:t>Tcg2</w:t>
+            </w:r>
+            <w:bookmarkStart w:id="14" w:name="_GoBack"/>
+            <w:bookmarkEnd w:id="14"/>
           </w:p>
         </w:tc>
       </w:tr>
@@ -8410,16 +8718,7 @@
               <w:t>Aberystwyth University / Computer Science</w:t>
             </w:r>
             <w:r>
-              <w:t xml:space="preserve">                       </w:t>
-            </w:r>
-            <w:r>
-              <w:t xml:space="preserve">                  </w:t>
-            </w:r>
-            <w:r>
-              <w:t xml:space="preserve">                  </w:t>
-            </w:r>
-            <w:r>
-              <w:t xml:space="preserve">Page </w:t>
+              <w:t xml:space="preserve">                                                           Page </w:t>
             </w:r>
             <w:r>
               <w:rPr>
@@ -8452,7 +8751,7 @@
                 <w:bCs/>
                 <w:noProof/>
               </w:rPr>
-              <w:t>8</w:t>
+              <w:t>7</w:t>
             </w:r>
             <w:r>
               <w:rPr>
@@ -8531,6 +8830,7 @@
         <w:docPartUnique/>
       </w:docPartObj>
     </w:sdtPr>
+    <w:sdtEndPr/>
     <w:sdtContent>
       <w:sdt>
         <w:sdtPr>
@@ -8540,6 +8840,7 @@
             <w:docPartUnique/>
           </w:docPartObj>
         </w:sdtPr>
+        <w:sdtEndPr/>
         <w:sdtContent>
           <w:p>
             <w:pPr>
@@ -8678,13 +8979,7 @@
       <w:jc w:val="center"/>
     </w:pPr>
     <w:r>
-      <w:t>Software</w:t>
-    </w:r>
-    <w:r>
-      <w:t xml:space="preserve"> En</w:t>
-    </w:r>
-    <w:r>
-      <w:t xml:space="preserve">gineering Group 11 – </w:t>
+      <w:t xml:space="preserve">Software Engineering Group 11 – </w:t>
     </w:r>
     <w:sdt>
       <w:sdtPr>
@@ -8733,7 +9028,7 @@
       <w:sdtEndPr/>
       <w:sdtContent>
         <w:r>
-          <w:t>1.1</w:t>
+          <w:t>1.2</w:t>
         </w:r>
       </w:sdtContent>
     </w:sdt>
@@ -8751,7 +9046,7 @@
       <w:sdtEndPr/>
       <w:sdtContent>
         <w:r>
-          <w:t>In Review</w:t>
+          <w:t>Release</w:t>
         </w:r>
       </w:sdtContent>
     </w:sdt>
@@ -8833,7 +9128,7 @@
       <w:sdtEndPr/>
       <w:sdtContent>
         <w:r>
-          <w:t>1.1</w:t>
+          <w:t>1.2</w:t>
         </w:r>
       </w:sdtContent>
     </w:sdt>
@@ -8851,7 +9146,7 @@
       <w:sdtEndPr/>
       <w:sdtContent>
         <w:r>
-          <w:t>In Review</w:t>
+          <w:t>Release</w:t>
         </w:r>
       </w:sdtContent>
     </w:sdt>
@@ -11362,23 +11657,26 @@
     <w:panose1 w:val="020B0502040204020203"/>
     <w:charset w:val="00"/>
     <w:family w:val="swiss"/>
+    <w:notTrueType/>
     <w:pitch w:val="variable"/>
-    <w:sig w:usb0="E4002EFF" w:usb1="C000E47F" w:usb2="00000009" w:usb3="00000000" w:csb0="000001FF" w:csb1="00000000"/>
+    <w:sig w:usb0="00000003" w:usb1="00000000" w:usb2="00000000" w:usb3="00000000" w:csb0="00000001" w:csb1="00000000"/>
   </w:font>
   <w:font w:name="SimSun">
     <w:altName w:val="宋体"/>
     <w:panose1 w:val="02010600030101010101"/>
     <w:charset w:val="86"/>
     <w:family w:val="auto"/>
+    <w:notTrueType/>
     <w:pitch w:val="variable"/>
-    <w:sig w:usb0="00000003" w:usb1="288F0000" w:usb2="00000016" w:usb3="00000000" w:csb0="00040001" w:csb1="00000000"/>
+    <w:sig w:usb0="00000001" w:usb1="080E0000" w:usb2="00000010" w:usb3="00000000" w:csb0="00040000" w:csb1="00000000"/>
   </w:font>
   <w:font w:name="Mangal">
     <w:panose1 w:val="02040503050203030202"/>
-    <w:charset w:val="00"/>
+    <w:charset w:val="01"/>
     <w:family w:val="roman"/>
+    <w:notTrueType/>
     <w:pitch w:val="variable"/>
-    <w:sig w:usb0="00008003" w:usb1="00000000" w:usb2="00000000" w:usb3="00000000" w:csb0="00000001" w:csb1="00000000"/>
+    <w:sig w:usb0="00002000" w:usb1="00000000" w:usb2="00000000" w:usb3="00000000" w:csb0="00000000" w:csb1="00000000"/>
   </w:font>
   <w:font w:name="Calibri Light">
     <w:panose1 w:val="020F0302020204030204"/>
@@ -11405,7 +11703,11 @@
   </w:compat>
   <w:rsids>
     <w:rsidRoot w:val="007C4D71"/>
+    <w:rsid w:val="00674ED3"/>
+    <w:rsid w:val="006D2AED"/>
+    <w:rsid w:val="00727D55"/>
     <w:rsid w:val="007C4D71"/>
+    <w:rsid w:val="00AA0BA8"/>
   </w:rsids>
   <m:mathPr>
     <m:mathFont m:val="Cambria Math"/>
@@ -12168,7 +12470,7 @@
 </file>
 
 <file path=customXml/itemProps2.xml><?xml version="1.0" encoding="utf-8"?>
-<ds:datastoreItem xmlns:ds="http://schemas.openxmlformats.org/officeDocument/2006/customXml" ds:itemID="{373D4722-AD9A-482F-BFBC-CE1534996AD2}">
+<ds:datastoreItem xmlns:ds="http://schemas.openxmlformats.org/officeDocument/2006/customXml" ds:itemID="{F8F10D43-293D-4D89-8C52-8D297A539EF5}">
   <ds:schemaRefs>
     <ds:schemaRef ds:uri="http://schemas.openxmlformats.org/officeDocument/2006/bibliography"/>
   </ds:schemaRefs>

</xml_diff>